<commit_message>
link titles added in header and footer (todo: in the other pages), image width and height added to some of the pages, testimonial pics added, about page broken link fixed and added bulgarian text to the page, google map modified to be with pin from already existing company. Registrated to google analytics and added gtag.js to every page's head section. Links to facebook, youtube, instagram and twitter
</commit_message>
<xml_diff>
--- a/Project Tasks.docx
+++ b/Project Tasks.docx
@@ -925,7 +925,7 @@
       <w:r>
         <w:rPr>
           <w:rFonts w:cstheme="minorHAnsi"/>
-          <w:color w:val="000000" w:themeColor="text1"/>
+          <w:color w:val="9BBB59" w:themeColor="accent3"/>
           <w:sz w:val="24"/>
           <w:szCs w:val="24"/>
           <w:highlight w:val="yellow"/>
@@ -936,18 +936,18 @@
       <w:r>
         <w:rPr>
           <w:rFonts w:cstheme="minorHAnsi"/>
-          <w:color w:val="000000" w:themeColor="text1"/>
-          <w:sz w:val="24"/>
-          <w:szCs w:val="24"/>
-          <w:highlight w:val="yellow"/>
-        </w:rPr>
-        <w:t xml:space="preserve"> </w:t>
-      </w:r>
-      <w:proofErr w:type="spellStart"/>
-      <w:r>
-        <w:rPr>
-          <w:rFonts w:cstheme="minorHAnsi"/>
-          <w:color w:val="000000" w:themeColor="text1"/>
+          <w:color w:val="9BBB59" w:themeColor="accent3"/>
+          <w:sz w:val="24"/>
+          <w:szCs w:val="24"/>
+          <w:highlight w:val="yellow"/>
+        </w:rPr>
+        <w:t xml:space="preserve"> </w:t>
+      </w:r>
+      <w:proofErr w:type="spellStart"/>
+      <w:r>
+        <w:rPr>
+          <w:rFonts w:cstheme="minorHAnsi"/>
+          <w:color w:val="9BBB59" w:themeColor="accent3"/>
           <w:sz w:val="24"/>
           <w:szCs w:val="24"/>
           <w:highlight w:val="yellow"/>
@@ -958,17 +958,17 @@
       <w:r>
         <w:rPr>
           <w:rFonts w:cstheme="minorHAnsi"/>
-          <w:color w:val="000000" w:themeColor="text1"/>
-          <w:sz w:val="24"/>
-          <w:szCs w:val="24"/>
-          <w:highlight w:val="yellow"/>
-        </w:rPr>
-        <w:t xml:space="preserve"> </w:t>
-      </w:r>
-      <w:r>
-        <w:rPr>
-          <w:rFonts w:cstheme="minorHAnsi"/>
-          <w:color w:val="000000" w:themeColor="text1"/>
+          <w:color w:val="9BBB59" w:themeColor="accent3"/>
+          <w:sz w:val="24"/>
+          <w:szCs w:val="24"/>
+          <w:highlight w:val="yellow"/>
+        </w:rPr>
+        <w:t xml:space="preserve"> </w:t>
+      </w:r>
+      <w:r>
+        <w:rPr>
+          <w:rFonts w:cstheme="minorHAnsi"/>
+          <w:color w:val="9BBB59" w:themeColor="accent3"/>
           <w:sz w:val="24"/>
           <w:szCs w:val="24"/>
           <w:highlight w:val="yellow"/>
@@ -1046,20 +1046,20 @@
         <w:spacing w:after="0" w:line="240" w:lineRule="auto"/>
         <w:rPr>
           <w:rFonts w:cstheme="minorHAnsi"/>
-          <w:color w:val="000000" w:themeColor="text1"/>
-          <w:sz w:val="24"/>
-          <w:szCs w:val="24"/>
-          <w:highlight w:val="yellow"/>
-        </w:rPr>
-      </w:pPr>
-      <w:proofErr w:type="spellStart"/>
-      <w:r>
-        <w:rPr>
-          <w:rFonts w:cstheme="minorHAnsi"/>
-          <w:color w:val="000000" w:themeColor="text1"/>
-          <w:sz w:val="24"/>
-          <w:szCs w:val="24"/>
-          <w:highlight w:val="yellow"/>
+          <w:b/>
+          <w:color w:val="92D050"/>
+          <w:sz w:val="24"/>
+          <w:szCs w:val="24"/>
+        </w:rPr>
+      </w:pPr>
+      <w:proofErr w:type="spellStart"/>
+      <w:r>
+        <w:rPr>
+          <w:rFonts w:cstheme="minorHAnsi"/>
+          <w:b/>
+          <w:color w:val="92D050"/>
+          <w:sz w:val="24"/>
+          <w:szCs w:val="24"/>
         </w:rPr>
         <w:t>Да</w:t>
       </w:r>
@@ -1067,21 +1067,21 @@
       <w:r>
         <w:rPr>
           <w:rFonts w:cstheme="minorHAnsi"/>
-          <w:color w:val="000000" w:themeColor="text1"/>
-          <w:sz w:val="24"/>
-          <w:szCs w:val="24"/>
-          <w:highlight w:val="yellow"/>
-        </w:rPr>
-        <w:t xml:space="preserve"> </w:t>
-      </w:r>
-      <w:proofErr w:type="spellStart"/>
-      <w:r>
-        <w:rPr>
-          <w:rFonts w:cstheme="minorHAnsi"/>
-          <w:color w:val="000000" w:themeColor="text1"/>
-          <w:sz w:val="24"/>
-          <w:szCs w:val="24"/>
-          <w:highlight w:val="yellow"/>
+          <w:b/>
+          <w:color w:val="92D050"/>
+          <w:sz w:val="24"/>
+          <w:szCs w:val="24"/>
+        </w:rPr>
+        <w:t xml:space="preserve"> </w:t>
+      </w:r>
+      <w:proofErr w:type="spellStart"/>
+      <w:r>
+        <w:rPr>
+          <w:rFonts w:cstheme="minorHAnsi"/>
+          <w:b/>
+          <w:color w:val="92D050"/>
+          <w:sz w:val="24"/>
+          <w:szCs w:val="24"/>
         </w:rPr>
         <w:t>няма</w:t>
       </w:r>
@@ -1089,21 +1089,21 @@
       <w:r>
         <w:rPr>
           <w:rFonts w:cstheme="minorHAnsi"/>
-          <w:color w:val="000000" w:themeColor="text1"/>
-          <w:sz w:val="24"/>
-          <w:szCs w:val="24"/>
-          <w:highlight w:val="yellow"/>
-        </w:rPr>
-        <w:t xml:space="preserve"> </w:t>
-      </w:r>
-      <w:proofErr w:type="spellStart"/>
-      <w:r>
-        <w:rPr>
-          <w:rFonts w:cstheme="minorHAnsi"/>
-          <w:color w:val="000000" w:themeColor="text1"/>
-          <w:sz w:val="24"/>
-          <w:szCs w:val="24"/>
-          <w:highlight w:val="yellow"/>
+          <w:b/>
+          <w:color w:val="92D050"/>
+          <w:sz w:val="24"/>
+          <w:szCs w:val="24"/>
+        </w:rPr>
+        <w:t xml:space="preserve"> </w:t>
+      </w:r>
+      <w:proofErr w:type="spellStart"/>
+      <w:r>
+        <w:rPr>
+          <w:rFonts w:cstheme="minorHAnsi"/>
+          <w:b/>
+          <w:color w:val="92D050"/>
+          <w:sz w:val="24"/>
+          <w:szCs w:val="24"/>
         </w:rPr>
         <w:t>пла</w:t>
       </w:r>
@@ -1111,10 +1111,10 @@
       <w:r>
         <w:rPr>
           <w:rFonts w:cstheme="minorHAnsi"/>
-          <w:color w:val="000000" w:themeColor="text1"/>
-          <w:sz w:val="24"/>
-          <w:szCs w:val="24"/>
-          <w:highlight w:val="yellow"/>
+          <w:b/>
+          <w:color w:val="92D050"/>
+          <w:sz w:val="24"/>
+          <w:szCs w:val="24"/>
           <w:lang w:val="bg-BG"/>
         </w:rPr>
         <w:t>г</w:t>
@@ -1123,10 +1123,10 @@
       <w:r>
         <w:rPr>
           <w:rFonts w:cstheme="minorHAnsi"/>
-          <w:color w:val="000000" w:themeColor="text1"/>
-          <w:sz w:val="24"/>
-          <w:szCs w:val="24"/>
-          <w:highlight w:val="yellow"/>
+          <w:b/>
+          <w:color w:val="92D050"/>
+          <w:sz w:val="24"/>
+          <w:szCs w:val="24"/>
         </w:rPr>
         <w:t>иатство</w:t>
       </w:r>
@@ -1204,19 +1204,7 @@
           <w:szCs w:val="24"/>
           <w:highlight w:val="yellow"/>
         </w:rPr>
-        <w:t>съдържан</w:t>
-      </w:r>
-      <w:bookmarkStart w:id="0" w:name="_GoBack"/>
-      <w:bookmarkEnd w:id="0"/>
-      <w:r>
-        <w:rPr>
-          <w:rFonts w:cstheme="minorHAnsi"/>
-          <w:color w:val="000000" w:themeColor="text1"/>
-          <w:sz w:val="24"/>
-          <w:szCs w:val="24"/>
-          <w:highlight w:val="yellow"/>
-        </w:rPr>
-        <w:t>ието</w:t>
+        <w:t>съдържанието</w:t>
       </w:r>
       <w:proofErr w:type="spellEnd"/>
     </w:p>
@@ -1470,6 +1458,27 @@
         <w:t>ширина</w:t>
       </w:r>
       <w:proofErr w:type="spellEnd"/>
+      <w:r>
+        <w:rPr>
+          <w:rFonts w:cstheme="minorHAnsi"/>
+          <w:color w:val="000000" w:themeColor="text1"/>
+          <w:sz w:val="24"/>
+          <w:szCs w:val="24"/>
+          <w:highlight w:val="yellow"/>
+          <w:lang w:val="bg-BG"/>
+        </w:rPr>
+        <w:t xml:space="preserve"> </w:t>
+      </w:r>
+      <w:r>
+        <w:rPr>
+          <w:rFonts w:cstheme="minorHAnsi"/>
+          <w:b/>
+          <w:color w:val="9BBB59" w:themeColor="accent3"/>
+          <w:sz w:val="24"/>
+          <w:szCs w:val="24"/>
+        </w:rPr>
+        <w:t>WIP</w:t>
+      </w:r>
     </w:p>
     <w:p>
       <w:pPr>
@@ -1590,6 +1599,25 @@
         <w:t>атрибут</w:t>
       </w:r>
       <w:proofErr w:type="spellEnd"/>
+      <w:r>
+        <w:rPr>
+          <w:rFonts w:cstheme="minorHAnsi"/>
+          <w:color w:val="9BBB59" w:themeColor="accent3"/>
+          <w:sz w:val="24"/>
+          <w:szCs w:val="24"/>
+        </w:rPr>
+        <w:t xml:space="preserve"> </w:t>
+      </w:r>
+      <w:r>
+        <w:rPr>
+          <w:rFonts w:cstheme="minorHAnsi"/>
+          <w:b/>
+          <w:color w:val="9BBB59" w:themeColor="accent3"/>
+          <w:sz w:val="24"/>
+          <w:szCs w:val="24"/>
+        </w:rPr>
+        <w:t>WIP</w:t>
+      </w:r>
     </w:p>
     <w:p>
       <w:pPr>
@@ -1710,6 +1738,25 @@
         <w:t>атрибут</w:t>
       </w:r>
       <w:proofErr w:type="spellEnd"/>
+      <w:r>
+        <w:rPr>
+          <w:rFonts w:cstheme="minorHAnsi"/>
+          <w:color w:val="9BBB59" w:themeColor="accent3"/>
+          <w:sz w:val="24"/>
+          <w:szCs w:val="24"/>
+        </w:rPr>
+        <w:t xml:space="preserve"> </w:t>
+      </w:r>
+      <w:r>
+        <w:rPr>
+          <w:rFonts w:cstheme="minorHAnsi"/>
+          <w:b/>
+          <w:color w:val="9BBB59" w:themeColor="accent3"/>
+          <w:sz w:val="24"/>
+          <w:szCs w:val="24"/>
+        </w:rPr>
+        <w:t>WIP</w:t>
+      </w:r>
     </w:p>
     <w:p>
       <w:pPr>
@@ -2097,20 +2144,20 @@
         <w:spacing w:after="0" w:line="240" w:lineRule="auto"/>
         <w:rPr>
           <w:rFonts w:cstheme="minorHAnsi"/>
-          <w:color w:val="000000" w:themeColor="text1"/>
-          <w:sz w:val="24"/>
-          <w:szCs w:val="24"/>
-          <w:highlight w:val="yellow"/>
-        </w:rPr>
-      </w:pPr>
-      <w:proofErr w:type="spellStart"/>
-      <w:r>
-        <w:rPr>
-          <w:rFonts w:cstheme="minorHAnsi"/>
-          <w:color w:val="000000" w:themeColor="text1"/>
-          <w:sz w:val="24"/>
-          <w:szCs w:val="24"/>
-          <w:highlight w:val="yellow"/>
+          <w:b/>
+          <w:color w:val="9BBB59" w:themeColor="accent3"/>
+          <w:sz w:val="24"/>
+          <w:szCs w:val="24"/>
+        </w:rPr>
+      </w:pPr>
+      <w:proofErr w:type="spellStart"/>
+      <w:r>
+        <w:rPr>
+          <w:rFonts w:cstheme="minorHAnsi"/>
+          <w:b/>
+          <w:color w:val="9BBB59" w:themeColor="accent3"/>
+          <w:sz w:val="24"/>
+          <w:szCs w:val="24"/>
         </w:rPr>
         <w:t>Поне</w:t>
       </w:r>
@@ -2118,21 +2165,21 @@
       <w:r>
         <w:rPr>
           <w:rFonts w:cstheme="minorHAnsi"/>
-          <w:color w:val="000000" w:themeColor="text1"/>
-          <w:sz w:val="24"/>
-          <w:szCs w:val="24"/>
-          <w:highlight w:val="yellow"/>
-        </w:rPr>
-        <w:t xml:space="preserve"> </w:t>
-      </w:r>
-      <w:proofErr w:type="spellStart"/>
-      <w:r>
-        <w:rPr>
-          <w:rFonts w:cstheme="minorHAnsi"/>
-          <w:color w:val="000000" w:themeColor="text1"/>
-          <w:sz w:val="24"/>
-          <w:szCs w:val="24"/>
-          <w:highlight w:val="yellow"/>
+          <w:b/>
+          <w:color w:val="9BBB59" w:themeColor="accent3"/>
+          <w:sz w:val="24"/>
+          <w:szCs w:val="24"/>
+        </w:rPr>
+        <w:t xml:space="preserve"> </w:t>
+      </w:r>
+      <w:proofErr w:type="spellStart"/>
+      <w:r>
+        <w:rPr>
+          <w:rFonts w:cstheme="minorHAnsi"/>
+          <w:b/>
+          <w:color w:val="9BBB59" w:themeColor="accent3"/>
+          <w:sz w:val="24"/>
+          <w:szCs w:val="24"/>
         </w:rPr>
         <w:t>една</w:t>
       </w:r>
@@ -2140,21 +2187,21 @@
       <w:r>
         <w:rPr>
           <w:rFonts w:cstheme="minorHAnsi"/>
-          <w:color w:val="000000" w:themeColor="text1"/>
-          <w:sz w:val="24"/>
-          <w:szCs w:val="24"/>
-          <w:highlight w:val="yellow"/>
-        </w:rPr>
-        <w:t xml:space="preserve"> </w:t>
-      </w:r>
-      <w:proofErr w:type="spellStart"/>
-      <w:r>
-        <w:rPr>
-          <w:rFonts w:cstheme="minorHAnsi"/>
-          <w:color w:val="000000" w:themeColor="text1"/>
-          <w:sz w:val="24"/>
-          <w:szCs w:val="24"/>
-          <w:highlight w:val="yellow"/>
+          <w:b/>
+          <w:color w:val="9BBB59" w:themeColor="accent3"/>
+          <w:sz w:val="24"/>
+          <w:szCs w:val="24"/>
+        </w:rPr>
+        <w:t xml:space="preserve"> </w:t>
+      </w:r>
+      <w:proofErr w:type="spellStart"/>
+      <w:r>
+        <w:rPr>
+          <w:rFonts w:cstheme="minorHAnsi"/>
+          <w:b/>
+          <w:color w:val="9BBB59" w:themeColor="accent3"/>
+          <w:sz w:val="24"/>
+          <w:szCs w:val="24"/>
         </w:rPr>
         <w:t>изходяща</w:t>
       </w:r>
@@ -2162,21 +2209,21 @@
       <w:r>
         <w:rPr>
           <w:rFonts w:cstheme="minorHAnsi"/>
-          <w:color w:val="000000" w:themeColor="text1"/>
-          <w:sz w:val="24"/>
-          <w:szCs w:val="24"/>
-          <w:highlight w:val="yellow"/>
-        </w:rPr>
-        <w:t xml:space="preserve"> </w:t>
-      </w:r>
-      <w:proofErr w:type="spellStart"/>
-      <w:r>
-        <w:rPr>
-          <w:rFonts w:cstheme="minorHAnsi"/>
-          <w:color w:val="000000" w:themeColor="text1"/>
-          <w:sz w:val="24"/>
-          <w:szCs w:val="24"/>
-          <w:highlight w:val="yellow"/>
+          <w:b/>
+          <w:color w:val="9BBB59" w:themeColor="accent3"/>
+          <w:sz w:val="24"/>
+          <w:szCs w:val="24"/>
+        </w:rPr>
+        <w:t xml:space="preserve"> </w:t>
+      </w:r>
+      <w:proofErr w:type="spellStart"/>
+      <w:r>
+        <w:rPr>
+          <w:rFonts w:cstheme="minorHAnsi"/>
+          <w:b/>
+          <w:color w:val="9BBB59" w:themeColor="accent3"/>
+          <w:sz w:val="24"/>
+          <w:szCs w:val="24"/>
         </w:rPr>
         <w:t>връзка</w:t>
       </w:r>
@@ -2198,7 +2245,6 @@
           <w:color w:val="000000" w:themeColor="text1"/>
           <w:sz w:val="24"/>
           <w:szCs w:val="24"/>
-          <w:highlight w:val="yellow"/>
         </w:rPr>
       </w:pPr>
       <w:proofErr w:type="spellStart"/>
@@ -2293,20 +2339,20 @@
         <w:spacing w:after="0" w:line="240" w:lineRule="auto"/>
         <w:rPr>
           <w:rFonts w:cstheme="minorHAnsi"/>
-          <w:color w:val="000000" w:themeColor="text1"/>
-          <w:sz w:val="24"/>
-          <w:szCs w:val="24"/>
-          <w:highlight w:val="yellow"/>
-        </w:rPr>
-      </w:pPr>
-      <w:proofErr w:type="spellStart"/>
-      <w:r>
-        <w:rPr>
-          <w:rFonts w:cstheme="minorHAnsi"/>
-          <w:color w:val="000000" w:themeColor="text1"/>
-          <w:sz w:val="24"/>
-          <w:szCs w:val="24"/>
-          <w:highlight w:val="yellow"/>
+          <w:b/>
+          <w:color w:val="9BBB59" w:themeColor="accent3"/>
+          <w:sz w:val="24"/>
+          <w:szCs w:val="24"/>
+        </w:rPr>
+      </w:pPr>
+      <w:proofErr w:type="spellStart"/>
+      <w:r>
+        <w:rPr>
+          <w:rFonts w:cstheme="minorHAnsi"/>
+          <w:b/>
+          <w:color w:val="9BBB59" w:themeColor="accent3"/>
+          <w:sz w:val="24"/>
+          <w:szCs w:val="24"/>
         </w:rPr>
         <w:t>Вътрешни</w:t>
       </w:r>
@@ -2314,21 +2360,21 @@
       <w:r>
         <w:rPr>
           <w:rFonts w:cstheme="minorHAnsi"/>
-          <w:color w:val="000000" w:themeColor="text1"/>
-          <w:sz w:val="24"/>
-          <w:szCs w:val="24"/>
-          <w:highlight w:val="yellow"/>
-        </w:rPr>
-        <w:t xml:space="preserve"> </w:t>
-      </w:r>
-      <w:proofErr w:type="spellStart"/>
-      <w:r>
-        <w:rPr>
-          <w:rFonts w:cstheme="minorHAnsi"/>
-          <w:color w:val="000000" w:themeColor="text1"/>
-          <w:sz w:val="24"/>
-          <w:szCs w:val="24"/>
-          <w:highlight w:val="yellow"/>
+          <w:b/>
+          <w:color w:val="9BBB59" w:themeColor="accent3"/>
+          <w:sz w:val="24"/>
+          <w:szCs w:val="24"/>
+        </w:rPr>
+        <w:t xml:space="preserve"> </w:t>
+      </w:r>
+      <w:proofErr w:type="spellStart"/>
+      <w:r>
+        <w:rPr>
+          <w:rFonts w:cstheme="minorHAnsi"/>
+          <w:b/>
+          <w:color w:val="9BBB59" w:themeColor="accent3"/>
+          <w:sz w:val="24"/>
+          <w:szCs w:val="24"/>
         </w:rPr>
         <w:t>връзки</w:t>
       </w:r>
@@ -2336,21 +2382,21 @@
       <w:r>
         <w:rPr>
           <w:rFonts w:cstheme="minorHAnsi"/>
-          <w:color w:val="000000" w:themeColor="text1"/>
-          <w:sz w:val="24"/>
-          <w:szCs w:val="24"/>
-          <w:highlight w:val="yellow"/>
-        </w:rPr>
-        <w:t xml:space="preserve"> </w:t>
-      </w:r>
-      <w:proofErr w:type="spellStart"/>
-      <w:r>
-        <w:rPr>
-          <w:rFonts w:cstheme="minorHAnsi"/>
-          <w:color w:val="000000" w:themeColor="text1"/>
-          <w:sz w:val="24"/>
-          <w:szCs w:val="24"/>
-          <w:highlight w:val="yellow"/>
+          <w:b/>
+          <w:color w:val="9BBB59" w:themeColor="accent3"/>
+          <w:sz w:val="24"/>
+          <w:szCs w:val="24"/>
+        </w:rPr>
+        <w:t xml:space="preserve"> </w:t>
+      </w:r>
+      <w:proofErr w:type="spellStart"/>
+      <w:r>
+        <w:rPr>
+          <w:rFonts w:cstheme="minorHAnsi"/>
+          <w:b/>
+          <w:color w:val="9BBB59" w:themeColor="accent3"/>
+          <w:sz w:val="24"/>
+          <w:szCs w:val="24"/>
         </w:rPr>
         <w:t>между</w:t>
       </w:r>
@@ -2358,21 +2404,21 @@
       <w:r>
         <w:rPr>
           <w:rFonts w:cstheme="minorHAnsi"/>
-          <w:color w:val="000000" w:themeColor="text1"/>
-          <w:sz w:val="24"/>
-          <w:szCs w:val="24"/>
-          <w:highlight w:val="yellow"/>
-        </w:rPr>
-        <w:t xml:space="preserve"> </w:t>
-      </w:r>
-      <w:proofErr w:type="spellStart"/>
-      <w:r>
-        <w:rPr>
-          <w:rFonts w:cstheme="minorHAnsi"/>
-          <w:color w:val="000000" w:themeColor="text1"/>
-          <w:sz w:val="24"/>
-          <w:szCs w:val="24"/>
-          <w:highlight w:val="yellow"/>
+          <w:b/>
+          <w:color w:val="9BBB59" w:themeColor="accent3"/>
+          <w:sz w:val="24"/>
+          <w:szCs w:val="24"/>
+        </w:rPr>
+        <w:t xml:space="preserve"> </w:t>
+      </w:r>
+      <w:proofErr w:type="spellStart"/>
+      <w:r>
+        <w:rPr>
+          <w:rFonts w:cstheme="minorHAnsi"/>
+          <w:b/>
+          <w:color w:val="9BBB59" w:themeColor="accent3"/>
+          <w:sz w:val="24"/>
+          <w:szCs w:val="24"/>
         </w:rPr>
         <w:t>страниците</w:t>
       </w:r>
@@ -2391,20 +2437,20 @@
         <w:spacing w:after="0" w:line="240" w:lineRule="auto"/>
         <w:rPr>
           <w:rFonts w:cstheme="minorHAnsi"/>
-          <w:color w:val="000000" w:themeColor="text1"/>
-          <w:sz w:val="24"/>
-          <w:szCs w:val="24"/>
-          <w:highlight w:val="yellow"/>
-        </w:rPr>
-      </w:pPr>
-      <w:proofErr w:type="spellStart"/>
-      <w:r>
-        <w:rPr>
-          <w:rFonts w:cstheme="minorHAnsi"/>
-          <w:color w:val="000000" w:themeColor="text1"/>
-          <w:sz w:val="24"/>
-          <w:szCs w:val="24"/>
-          <w:highlight w:val="yellow"/>
+          <w:b/>
+          <w:color w:val="92D050"/>
+          <w:sz w:val="24"/>
+          <w:szCs w:val="24"/>
+        </w:rPr>
+      </w:pPr>
+      <w:proofErr w:type="spellStart"/>
+      <w:r>
+        <w:rPr>
+          <w:rFonts w:cstheme="minorHAnsi"/>
+          <w:b/>
+          <w:color w:val="92D050"/>
+          <w:sz w:val="24"/>
+          <w:szCs w:val="24"/>
         </w:rPr>
         <w:t>Четими</w:t>
       </w:r>
@@ -2412,10 +2458,10 @@
       <w:r>
         <w:rPr>
           <w:rFonts w:cstheme="minorHAnsi"/>
-          <w:color w:val="000000" w:themeColor="text1"/>
-          <w:sz w:val="24"/>
-          <w:szCs w:val="24"/>
-          <w:highlight w:val="yellow"/>
+          <w:b/>
+          <w:color w:val="92D050"/>
+          <w:sz w:val="24"/>
+          <w:szCs w:val="24"/>
         </w:rPr>
         <w:t xml:space="preserve"> URL </w:t>
       </w:r>
@@ -2423,10 +2469,10 @@
       <w:r>
         <w:rPr>
           <w:rFonts w:cstheme="minorHAnsi"/>
-          <w:color w:val="000000" w:themeColor="text1"/>
-          <w:sz w:val="24"/>
-          <w:szCs w:val="24"/>
-          <w:highlight w:val="yellow"/>
+          <w:b/>
+          <w:color w:val="92D050"/>
+          <w:sz w:val="24"/>
+          <w:szCs w:val="24"/>
         </w:rPr>
         <w:t>адреси</w:t>
       </w:r>
@@ -2445,20 +2491,20 @@
         <w:spacing w:after="0" w:line="240" w:lineRule="auto"/>
         <w:rPr>
           <w:rFonts w:cstheme="minorHAnsi"/>
-          <w:color w:val="000000" w:themeColor="text1"/>
-          <w:sz w:val="24"/>
-          <w:szCs w:val="24"/>
-          <w:highlight w:val="yellow"/>
-        </w:rPr>
-      </w:pPr>
-      <w:proofErr w:type="spellStart"/>
-      <w:r>
-        <w:rPr>
-          <w:rFonts w:cstheme="minorHAnsi"/>
-          <w:color w:val="000000" w:themeColor="text1"/>
-          <w:sz w:val="24"/>
-          <w:szCs w:val="24"/>
-          <w:highlight w:val="yellow"/>
+          <w:b/>
+          <w:color w:val="92D050"/>
+          <w:sz w:val="24"/>
+          <w:szCs w:val="24"/>
+        </w:rPr>
+      </w:pPr>
+      <w:proofErr w:type="spellStart"/>
+      <w:r>
+        <w:rPr>
+          <w:rFonts w:cstheme="minorHAnsi"/>
+          <w:b/>
+          <w:color w:val="92D050"/>
+          <w:sz w:val="24"/>
+          <w:szCs w:val="24"/>
         </w:rPr>
         <w:t>Ключови</w:t>
       </w:r>
@@ -2466,21 +2512,21 @@
       <w:r>
         <w:rPr>
           <w:rFonts w:cstheme="minorHAnsi"/>
-          <w:color w:val="000000" w:themeColor="text1"/>
-          <w:sz w:val="24"/>
-          <w:szCs w:val="24"/>
-          <w:highlight w:val="yellow"/>
-        </w:rPr>
-        <w:t xml:space="preserve"> </w:t>
-      </w:r>
-      <w:proofErr w:type="spellStart"/>
-      <w:r>
-        <w:rPr>
-          <w:rFonts w:cstheme="minorHAnsi"/>
-          <w:color w:val="000000" w:themeColor="text1"/>
-          <w:sz w:val="24"/>
-          <w:szCs w:val="24"/>
-          <w:highlight w:val="yellow"/>
+          <w:b/>
+          <w:color w:val="92D050"/>
+          <w:sz w:val="24"/>
+          <w:szCs w:val="24"/>
+        </w:rPr>
+        <w:t xml:space="preserve"> </w:t>
+      </w:r>
+      <w:proofErr w:type="spellStart"/>
+      <w:r>
+        <w:rPr>
+          <w:rFonts w:cstheme="minorHAnsi"/>
+          <w:b/>
+          <w:color w:val="92D050"/>
+          <w:sz w:val="24"/>
+          <w:szCs w:val="24"/>
         </w:rPr>
         <w:t>думи</w:t>
       </w:r>
@@ -2488,10 +2534,10 @@
       <w:r>
         <w:rPr>
           <w:rFonts w:cstheme="minorHAnsi"/>
-          <w:color w:val="000000" w:themeColor="text1"/>
-          <w:sz w:val="24"/>
-          <w:szCs w:val="24"/>
-          <w:highlight w:val="yellow"/>
+          <w:b/>
+          <w:color w:val="92D050"/>
+          <w:sz w:val="24"/>
+          <w:szCs w:val="24"/>
         </w:rPr>
         <w:t xml:space="preserve"> в URL</w:t>
       </w:r>
@@ -2509,20 +2555,21 @@
         <w:spacing w:after="0" w:line="240" w:lineRule="auto"/>
         <w:rPr>
           <w:rFonts w:cstheme="minorHAnsi"/>
-          <w:color w:val="000000" w:themeColor="text1"/>
-          <w:sz w:val="24"/>
-          <w:szCs w:val="24"/>
-          <w:highlight w:val="yellow"/>
-        </w:rPr>
-      </w:pPr>
-      <w:proofErr w:type="spellStart"/>
-      <w:r>
-        <w:rPr>
-          <w:rFonts w:cstheme="minorHAnsi"/>
-          <w:color w:val="000000" w:themeColor="text1"/>
-          <w:sz w:val="24"/>
-          <w:szCs w:val="24"/>
-          <w:highlight w:val="yellow"/>
+          <w:b/>
+          <w:color w:val="000000" w:themeColor="text1"/>
+          <w:sz w:val="24"/>
+          <w:szCs w:val="24"/>
+          <w:highlight w:val="yellow"/>
+        </w:rPr>
+      </w:pPr>
+      <w:proofErr w:type="spellStart"/>
+      <w:r>
+        <w:rPr>
+          <w:rFonts w:cstheme="minorHAnsi"/>
+          <w:b/>
+          <w:color w:val="9BBB59" w:themeColor="accent3"/>
+          <w:sz w:val="24"/>
+          <w:szCs w:val="24"/>
         </w:rPr>
         <w:t>Ключови</w:t>
       </w:r>
@@ -2530,21 +2577,21 @@
       <w:r>
         <w:rPr>
           <w:rFonts w:cstheme="minorHAnsi"/>
-          <w:color w:val="000000" w:themeColor="text1"/>
-          <w:sz w:val="24"/>
-          <w:szCs w:val="24"/>
-          <w:highlight w:val="yellow"/>
-        </w:rPr>
-        <w:t xml:space="preserve"> </w:t>
-      </w:r>
-      <w:proofErr w:type="spellStart"/>
-      <w:r>
-        <w:rPr>
-          <w:rFonts w:cstheme="minorHAnsi"/>
-          <w:color w:val="000000" w:themeColor="text1"/>
-          <w:sz w:val="24"/>
-          <w:szCs w:val="24"/>
-          <w:highlight w:val="yellow"/>
+          <w:b/>
+          <w:color w:val="9BBB59" w:themeColor="accent3"/>
+          <w:sz w:val="24"/>
+          <w:szCs w:val="24"/>
+        </w:rPr>
+        <w:t xml:space="preserve"> </w:t>
+      </w:r>
+      <w:proofErr w:type="spellStart"/>
+      <w:r>
+        <w:rPr>
+          <w:rFonts w:cstheme="minorHAnsi"/>
+          <w:b/>
+          <w:color w:val="9BBB59" w:themeColor="accent3"/>
+          <w:sz w:val="24"/>
+          <w:szCs w:val="24"/>
         </w:rPr>
         <w:t>думи</w:t>
       </w:r>
@@ -2552,10 +2599,10 @@
       <w:r>
         <w:rPr>
           <w:rFonts w:cstheme="minorHAnsi"/>
-          <w:color w:val="000000" w:themeColor="text1"/>
-          <w:sz w:val="24"/>
-          <w:szCs w:val="24"/>
-          <w:highlight w:val="yellow"/>
+          <w:b/>
+          <w:color w:val="9BBB59" w:themeColor="accent3"/>
+          <w:sz w:val="24"/>
+          <w:szCs w:val="24"/>
         </w:rPr>
         <w:t xml:space="preserve"> в </w:t>
       </w:r>
@@ -2563,10 +2610,10 @@
       <w:r>
         <w:rPr>
           <w:rFonts w:cstheme="minorHAnsi"/>
-          <w:color w:val="000000" w:themeColor="text1"/>
-          <w:sz w:val="24"/>
-          <w:szCs w:val="24"/>
-          <w:highlight w:val="yellow"/>
+          <w:b/>
+          <w:color w:val="9BBB59" w:themeColor="accent3"/>
+          <w:sz w:val="24"/>
+          <w:szCs w:val="24"/>
         </w:rPr>
         <w:t>домейна</w:t>
       </w:r>
@@ -2879,19 +2926,20 @@
         <w:spacing w:after="0" w:line="240" w:lineRule="auto"/>
         <w:rPr>
           <w:rFonts w:cstheme="minorHAnsi"/>
-          <w:color w:val="000000" w:themeColor="text1"/>
-          <w:sz w:val="24"/>
-          <w:szCs w:val="24"/>
-          <w:highlight w:val="yellow"/>
-        </w:rPr>
-      </w:pPr>
-      <w:r>
-        <w:rPr>
-          <w:rFonts w:cstheme="minorHAnsi"/>
-          <w:color w:val="000000" w:themeColor="text1"/>
-          <w:sz w:val="24"/>
-          <w:szCs w:val="24"/>
-          <w:highlight w:val="yellow"/>
+          <w:b/>
+          <w:color w:val="9BBB59" w:themeColor="accent3"/>
+          <w:sz w:val="24"/>
+          <w:szCs w:val="24"/>
+          <w:highlight w:val="yellow"/>
+        </w:rPr>
+      </w:pPr>
+      <w:r>
+        <w:rPr>
+          <w:rFonts w:cstheme="minorHAnsi"/>
+          <w:b/>
+          <w:color w:val="9BBB59" w:themeColor="accent3"/>
+          <w:sz w:val="24"/>
+          <w:szCs w:val="24"/>
         </w:rPr>
         <w:t>Google map + pin</w:t>
       </w:r>
@@ -3006,17 +3054,16 @@
           <w:color w:val="000000" w:themeColor="text1"/>
           <w:sz w:val="24"/>
           <w:szCs w:val="24"/>
-          <w:highlight w:val="yellow"/>
-        </w:rPr>
-      </w:pPr>
-      <w:proofErr w:type="spellStart"/>
-      <w:r>
-        <w:rPr>
-          <w:rFonts w:cstheme="minorHAnsi"/>
-          <w:color w:val="000000" w:themeColor="text1"/>
-          <w:sz w:val="24"/>
-          <w:szCs w:val="24"/>
-          <w:highlight w:val="yellow"/>
+        </w:rPr>
+      </w:pPr>
+      <w:proofErr w:type="spellStart"/>
+      <w:r>
+        <w:rPr>
+          <w:rFonts w:cstheme="minorHAnsi"/>
+          <w:b/>
+          <w:color w:val="92D050"/>
+          <w:sz w:val="24"/>
+          <w:szCs w:val="24"/>
         </w:rPr>
         <w:t>Да</w:t>
       </w:r>
@@ -3024,21 +3071,21 @@
       <w:r>
         <w:rPr>
           <w:rFonts w:cstheme="minorHAnsi"/>
-          <w:color w:val="000000" w:themeColor="text1"/>
-          <w:sz w:val="24"/>
-          <w:szCs w:val="24"/>
-          <w:highlight w:val="yellow"/>
-        </w:rPr>
-        <w:t xml:space="preserve"> </w:t>
-      </w:r>
-      <w:proofErr w:type="spellStart"/>
-      <w:r>
-        <w:rPr>
-          <w:rFonts w:cstheme="minorHAnsi"/>
-          <w:color w:val="000000" w:themeColor="text1"/>
-          <w:sz w:val="24"/>
-          <w:szCs w:val="24"/>
-          <w:highlight w:val="yellow"/>
+          <w:b/>
+          <w:color w:val="92D050"/>
+          <w:sz w:val="24"/>
+          <w:szCs w:val="24"/>
+        </w:rPr>
+        <w:t xml:space="preserve"> </w:t>
+      </w:r>
+      <w:proofErr w:type="spellStart"/>
+      <w:r>
+        <w:rPr>
+          <w:rFonts w:cstheme="minorHAnsi"/>
+          <w:b/>
+          <w:color w:val="92D050"/>
+          <w:sz w:val="24"/>
+          <w:szCs w:val="24"/>
         </w:rPr>
         <w:t>има</w:t>
       </w:r>
@@ -3046,21 +3093,21 @@
       <w:r>
         <w:rPr>
           <w:rFonts w:cstheme="minorHAnsi"/>
-          <w:color w:val="000000" w:themeColor="text1"/>
-          <w:sz w:val="24"/>
-          <w:szCs w:val="24"/>
-          <w:highlight w:val="yellow"/>
-        </w:rPr>
-        <w:t xml:space="preserve"> </w:t>
-      </w:r>
-      <w:proofErr w:type="spellStart"/>
-      <w:r>
-        <w:rPr>
-          <w:rFonts w:cstheme="minorHAnsi"/>
-          <w:color w:val="000000" w:themeColor="text1"/>
-          <w:sz w:val="24"/>
-          <w:szCs w:val="24"/>
-          <w:highlight w:val="yellow"/>
+          <w:b/>
+          <w:color w:val="92D050"/>
+          <w:sz w:val="24"/>
+          <w:szCs w:val="24"/>
+        </w:rPr>
+        <w:t xml:space="preserve"> </w:t>
+      </w:r>
+      <w:proofErr w:type="spellStart"/>
+      <w:r>
+        <w:rPr>
+          <w:rFonts w:cstheme="minorHAnsi"/>
+          <w:b/>
+          <w:color w:val="92D050"/>
+          <w:sz w:val="24"/>
+          <w:szCs w:val="24"/>
         </w:rPr>
         <w:t>регистрация</w:t>
       </w:r>
@@ -3068,13 +3115,233 @@
       <w:r>
         <w:rPr>
           <w:rFonts w:cstheme="minorHAnsi"/>
-          <w:color w:val="000000" w:themeColor="text1"/>
-          <w:sz w:val="24"/>
-          <w:szCs w:val="24"/>
-          <w:highlight w:val="yellow"/>
-        </w:rPr>
-        <w:t xml:space="preserve"> в Google Search Console и Google Analytics</w:t>
-      </w:r>
+          <w:color w:val="92D050"/>
+          <w:sz w:val="24"/>
+          <w:szCs w:val="24"/>
+        </w:rPr>
+        <w:t xml:space="preserve"> </w:t>
+      </w:r>
+      <w:r>
+        <w:rPr>
+          <w:rFonts w:cstheme="minorHAnsi"/>
+          <w:color w:val="000000" w:themeColor="text1"/>
+          <w:sz w:val="24"/>
+          <w:szCs w:val="24"/>
+          <w:highlight w:val="yellow"/>
+        </w:rPr>
+        <w:t xml:space="preserve">в Google Search Console </w:t>
+      </w:r>
+      <w:r>
+        <w:rPr>
+          <w:rFonts w:cstheme="minorHAnsi"/>
+          <w:b/>
+          <w:color w:val="92D050"/>
+          <w:sz w:val="24"/>
+          <w:szCs w:val="24"/>
+        </w:rPr>
+        <w:t>и Google Analytics</w:t>
+      </w:r>
+    </w:p>
+    <w:p>
+      <w:pPr>
+        <w:pStyle w:val="ListParagraph"/>
+        <w:autoSpaceDE w:val="0"/>
+        <w:autoSpaceDN w:val="0"/>
+        <w:adjustRightInd w:val="0"/>
+        <w:spacing w:after="0" w:line="240" w:lineRule="auto"/>
+        <w:ind w:left="1260"/>
+        <w:rPr>
+          <w:rFonts w:ascii="Roboto" w:hAnsi="Roboto"/>
+          <w:b/>
+          <w:color w:val="92D050"/>
+          <w:sz w:val="30"/>
+          <w:szCs w:val="30"/>
+          <w:shd w:val="clear" w:color="auto" w:fill="FFFFFF"/>
+        </w:rPr>
+      </w:pPr>
+      <w:r>
+        <w:rPr>
+          <w:rFonts w:cstheme="minorHAnsi"/>
+          <w:b/>
+          <w:color w:val="92D050"/>
+          <w:sz w:val="24"/>
+          <w:szCs w:val="24"/>
+        </w:rPr>
+        <w:t xml:space="preserve">Google analytics – DONE. </w:t>
+      </w:r>
+      <w:r>
+        <w:rPr>
+          <w:rFonts w:cstheme="minorHAnsi"/>
+          <w:b/>
+          <w:color w:val="92D050"/>
+          <w:sz w:val="24"/>
+          <w:szCs w:val="24"/>
+          <w:lang w:val="bg-BG"/>
+        </w:rPr>
+        <w:t xml:space="preserve">Номер за проследяване: </w:t>
+      </w:r>
+      <w:r>
+        <w:rPr>
+          <w:rFonts w:ascii="Roboto" w:hAnsi="Roboto"/>
+          <w:b/>
+          <w:color w:val="92D050"/>
+          <w:sz w:val="30"/>
+          <w:szCs w:val="30"/>
+          <w:shd w:val="clear" w:color="auto" w:fill="FFFFFF"/>
+        </w:rPr>
+        <w:t>UA-156064353-1</w:t>
+      </w:r>
+    </w:p>
+    <w:p>
+      <w:pPr>
+        <w:pStyle w:val="ListParagraph"/>
+        <w:autoSpaceDE w:val="0"/>
+        <w:autoSpaceDN w:val="0"/>
+        <w:adjustRightInd w:val="0"/>
+        <w:spacing w:after="0" w:line="240" w:lineRule="auto"/>
+        <w:ind w:left="1260"/>
+        <w:rPr>
+          <w:rFonts w:cstheme="minorHAnsi"/>
+          <w:b/>
+          <w:color w:val="92D050"/>
+          <w:sz w:val="24"/>
+          <w:szCs w:val="24"/>
+          <w:lang w:val="bg-BG"/>
+        </w:rPr>
+      </w:pPr>
+      <w:r>
+        <w:rPr>
+          <w:rFonts w:cstheme="minorHAnsi"/>
+          <w:b/>
+          <w:color w:val="92D050"/>
+          <w:sz w:val="24"/>
+          <w:szCs w:val="24"/>
+          <w:lang w:val="bg-BG"/>
+        </w:rPr>
+        <w:t xml:space="preserve">Добавени в </w:t>
+      </w:r>
+      <w:r>
+        <w:rPr>
+          <w:rFonts w:cstheme="minorHAnsi"/>
+          <w:b/>
+          <w:color w:val="92D050"/>
+          <w:sz w:val="24"/>
+          <w:szCs w:val="24"/>
+        </w:rPr>
+        <w:t>head-</w:t>
+      </w:r>
+      <w:r>
+        <w:rPr>
+          <w:rFonts w:cstheme="minorHAnsi"/>
+          <w:b/>
+          <w:color w:val="92D050"/>
+          <w:sz w:val="24"/>
+          <w:szCs w:val="24"/>
+          <w:lang w:val="bg-BG"/>
+        </w:rPr>
+        <w:t xml:space="preserve">овете на всички </w:t>
+      </w:r>
+      <w:bookmarkStart w:id="0" w:name="_GoBack"/>
+      <w:r>
+        <w:rPr>
+          <w:rFonts w:cstheme="minorHAnsi"/>
+          <w:b/>
+          <w:color w:val="92D050"/>
+          <w:sz w:val="24"/>
+          <w:szCs w:val="24"/>
+          <w:lang w:val="bg-BG"/>
+        </w:rPr>
+        <w:t xml:space="preserve">страници </w:t>
+      </w:r>
+      <w:proofErr w:type="spellStart"/>
+      <w:r>
+        <w:rPr>
+          <w:rFonts w:ascii="Roboto" w:hAnsi="Roboto"/>
+          <w:b/>
+          <w:bCs/>
+          <w:color w:val="92D050"/>
+          <w:shd w:val="clear" w:color="auto" w:fill="FFFFFF"/>
+        </w:rPr>
+        <w:t>Общ</w:t>
+      </w:r>
+      <w:proofErr w:type="spellEnd"/>
+      <w:r>
+        <w:rPr>
+          <w:rFonts w:ascii="Roboto" w:hAnsi="Roboto"/>
+          <w:b/>
+          <w:bCs/>
+          <w:color w:val="92D050"/>
+          <w:shd w:val="clear" w:color="auto" w:fill="FFFFFF"/>
+        </w:rPr>
+        <w:t xml:space="preserve"> </w:t>
+      </w:r>
+      <w:proofErr w:type="spellStart"/>
+      <w:r>
+        <w:rPr>
+          <w:rFonts w:ascii="Roboto" w:hAnsi="Roboto"/>
+          <w:b/>
+          <w:bCs/>
+          <w:color w:val="92D050"/>
+          <w:shd w:val="clear" w:color="auto" w:fill="FFFFFF"/>
+        </w:rPr>
+        <w:t>маркер</w:t>
+      </w:r>
+      <w:proofErr w:type="spellEnd"/>
+      <w:r>
+        <w:rPr>
+          <w:rFonts w:ascii="Roboto" w:hAnsi="Roboto"/>
+          <w:b/>
+          <w:bCs/>
+          <w:color w:val="92D050"/>
+          <w:shd w:val="clear" w:color="auto" w:fill="FFFFFF"/>
+        </w:rPr>
+        <w:t xml:space="preserve"> </w:t>
+      </w:r>
+      <w:proofErr w:type="spellStart"/>
+      <w:r>
+        <w:rPr>
+          <w:rFonts w:ascii="Roboto" w:hAnsi="Roboto"/>
+          <w:b/>
+          <w:bCs/>
+          <w:color w:val="92D050"/>
+          <w:shd w:val="clear" w:color="auto" w:fill="FFFFFF"/>
+        </w:rPr>
+        <w:t>на</w:t>
+      </w:r>
+      <w:proofErr w:type="spellEnd"/>
+      <w:r>
+        <w:rPr>
+          <w:rFonts w:ascii="Roboto" w:hAnsi="Roboto"/>
+          <w:b/>
+          <w:bCs/>
+          <w:color w:val="92D050"/>
+          <w:shd w:val="clear" w:color="auto" w:fill="FFFFFF"/>
+        </w:rPr>
+        <w:t xml:space="preserve"> </w:t>
+      </w:r>
+      <w:proofErr w:type="spellStart"/>
+      <w:r>
+        <w:rPr>
+          <w:rFonts w:ascii="Roboto" w:hAnsi="Roboto"/>
+          <w:b/>
+          <w:bCs/>
+          <w:color w:val="92D050"/>
+          <w:shd w:val="clear" w:color="auto" w:fill="FFFFFF"/>
+        </w:rPr>
+        <w:t>сайта</w:t>
+      </w:r>
+      <w:proofErr w:type="spellEnd"/>
+      <w:r>
+        <w:rPr>
+          <w:rFonts w:ascii="Roboto" w:hAnsi="Roboto"/>
+          <w:b/>
+          <w:bCs/>
+          <w:color w:val="92D050"/>
+          <w:shd w:val="clear" w:color="auto" w:fill="FFFFFF"/>
+        </w:rPr>
+        <w:t xml:space="preserve"> (gtag.js)</w:t>
+      </w:r>
+      <w:bookmarkEnd w:id="0"/>
     </w:p>
     <w:p>
       <w:pPr>
@@ -4192,6 +4459,7 @@
           <w:sz w:val="24"/>
           <w:szCs w:val="24"/>
         </w:rPr>
+        <w:lastRenderedPageBreak/>
         <w:t xml:space="preserve"> </w:t>
       </w:r>
     </w:p>

</xml_diff>

<commit_message>
alt on images, width and heigth, titles on links and other minor things. Almost there.
</commit_message>
<xml_diff>
--- a/Project Tasks.docx
+++ b/Project Tasks.docx
@@ -724,20 +724,20 @@
         <w:spacing w:after="0" w:line="240" w:lineRule="auto"/>
         <w:rPr>
           <w:rFonts w:cstheme="minorHAnsi"/>
-          <w:color w:val="000000" w:themeColor="text1"/>
-          <w:sz w:val="24"/>
-          <w:szCs w:val="24"/>
-          <w:highlight w:val="yellow"/>
-        </w:rPr>
-      </w:pPr>
-      <w:proofErr w:type="spellStart"/>
-      <w:r>
-        <w:rPr>
-          <w:rFonts w:cstheme="minorHAnsi"/>
-          <w:color w:val="000000" w:themeColor="text1"/>
-          <w:sz w:val="24"/>
-          <w:szCs w:val="24"/>
-          <w:highlight w:val="yellow"/>
+          <w:b/>
+          <w:color w:val="92D050"/>
+          <w:sz w:val="24"/>
+          <w:szCs w:val="24"/>
+        </w:rPr>
+      </w:pPr>
+      <w:proofErr w:type="spellStart"/>
+      <w:r>
+        <w:rPr>
+          <w:rFonts w:cstheme="minorHAnsi"/>
+          <w:b/>
+          <w:color w:val="92D050"/>
+          <w:sz w:val="24"/>
+          <w:szCs w:val="24"/>
         </w:rPr>
         <w:t>Сайтът</w:t>
       </w:r>
@@ -745,21 +745,21 @@
       <w:r>
         <w:rPr>
           <w:rFonts w:cstheme="minorHAnsi"/>
-          <w:color w:val="000000" w:themeColor="text1"/>
-          <w:sz w:val="24"/>
-          <w:szCs w:val="24"/>
-          <w:highlight w:val="yellow"/>
-        </w:rPr>
-        <w:t xml:space="preserve"> </w:t>
-      </w:r>
-      <w:proofErr w:type="spellStart"/>
-      <w:r>
-        <w:rPr>
-          <w:rFonts w:cstheme="minorHAnsi"/>
-          <w:color w:val="000000" w:themeColor="text1"/>
-          <w:sz w:val="24"/>
-          <w:szCs w:val="24"/>
-          <w:highlight w:val="yellow"/>
+          <w:b/>
+          <w:color w:val="92D050"/>
+          <w:sz w:val="24"/>
+          <w:szCs w:val="24"/>
+        </w:rPr>
+        <w:t xml:space="preserve"> </w:t>
+      </w:r>
+      <w:proofErr w:type="spellStart"/>
+      <w:r>
+        <w:rPr>
+          <w:rFonts w:cstheme="minorHAnsi"/>
+          <w:b/>
+          <w:color w:val="92D050"/>
+          <w:sz w:val="24"/>
+          <w:szCs w:val="24"/>
         </w:rPr>
         <w:t>да</w:t>
       </w:r>
@@ -767,21 +767,21 @@
       <w:r>
         <w:rPr>
           <w:rFonts w:cstheme="minorHAnsi"/>
-          <w:color w:val="000000" w:themeColor="text1"/>
-          <w:sz w:val="24"/>
-          <w:szCs w:val="24"/>
-          <w:highlight w:val="yellow"/>
-        </w:rPr>
-        <w:t xml:space="preserve"> </w:t>
-      </w:r>
-      <w:proofErr w:type="spellStart"/>
-      <w:r>
-        <w:rPr>
-          <w:rFonts w:cstheme="minorHAnsi"/>
-          <w:color w:val="000000" w:themeColor="text1"/>
-          <w:sz w:val="24"/>
-          <w:szCs w:val="24"/>
-          <w:highlight w:val="yellow"/>
+          <w:b/>
+          <w:color w:val="92D050"/>
+          <w:sz w:val="24"/>
+          <w:szCs w:val="24"/>
+        </w:rPr>
+        <w:t xml:space="preserve"> </w:t>
+      </w:r>
+      <w:proofErr w:type="spellStart"/>
+      <w:r>
+        <w:rPr>
+          <w:rFonts w:cstheme="minorHAnsi"/>
+          <w:b/>
+          <w:color w:val="92D050"/>
+          <w:sz w:val="24"/>
+          <w:szCs w:val="24"/>
         </w:rPr>
         <w:t>има</w:t>
       </w:r>
@@ -789,10 +789,10 @@
       <w:r>
         <w:rPr>
           <w:rFonts w:cstheme="minorHAnsi"/>
-          <w:color w:val="000000" w:themeColor="text1"/>
-          <w:sz w:val="24"/>
-          <w:szCs w:val="24"/>
-          <w:highlight w:val="yellow"/>
+          <w:b/>
+          <w:color w:val="92D050"/>
+          <w:sz w:val="24"/>
+          <w:szCs w:val="24"/>
         </w:rPr>
         <w:t>:</w:t>
       </w:r>
@@ -814,17 +814,15 @@
           <w:color w:val="9BBB59" w:themeColor="accent3"/>
           <w:sz w:val="24"/>
           <w:szCs w:val="24"/>
-          <w:highlight w:val="yellow"/>
-        </w:rPr>
-      </w:pPr>
-      <w:r>
-        <w:rPr>
-          <w:rFonts w:cstheme="minorHAnsi"/>
-          <w:b/>
-          <w:color w:val="9BBB59" w:themeColor="accent3"/>
-          <w:sz w:val="24"/>
-          <w:szCs w:val="24"/>
-          <w:highlight w:val="yellow"/>
+        </w:rPr>
+      </w:pPr>
+      <w:r>
+        <w:rPr>
+          <w:rFonts w:cstheme="minorHAnsi"/>
+          <w:b/>
+          <w:color w:val="9BBB59" w:themeColor="accent3"/>
+          <w:sz w:val="24"/>
+          <w:szCs w:val="24"/>
         </w:rPr>
         <w:t>XML Sitemap</w:t>
       </w:r>
@@ -842,19 +840,19 @@
         <w:spacing w:after="0" w:line="240" w:lineRule="auto"/>
         <w:rPr>
           <w:rFonts w:cstheme="minorHAnsi"/>
-          <w:color w:val="000000" w:themeColor="text1"/>
-          <w:sz w:val="24"/>
-          <w:szCs w:val="24"/>
-          <w:highlight w:val="magenta"/>
-        </w:rPr>
-      </w:pPr>
-      <w:r>
-        <w:rPr>
-          <w:rFonts w:cstheme="minorHAnsi"/>
-          <w:color w:val="000000" w:themeColor="text1"/>
-          <w:sz w:val="24"/>
-          <w:szCs w:val="24"/>
-          <w:highlight w:val="magenta"/>
+          <w:b/>
+          <w:color w:val="000000" w:themeColor="text1"/>
+          <w:sz w:val="24"/>
+          <w:szCs w:val="24"/>
+        </w:rPr>
+      </w:pPr>
+      <w:r>
+        <w:rPr>
+          <w:rFonts w:cstheme="minorHAnsi"/>
+          <w:b/>
+          <w:color w:val="92D050"/>
+          <w:sz w:val="24"/>
+          <w:szCs w:val="24"/>
         </w:rPr>
         <w:t xml:space="preserve">XML </w:t>
       </w:r>
@@ -862,10 +860,10 @@
       <w:r>
         <w:rPr>
           <w:rFonts w:cstheme="minorHAnsi"/>
-          <w:color w:val="000000" w:themeColor="text1"/>
-          <w:sz w:val="24"/>
-          <w:szCs w:val="24"/>
-          <w:highlight w:val="magenta"/>
+          <w:b/>
+          <w:color w:val="92D050"/>
+          <w:sz w:val="24"/>
+          <w:szCs w:val="24"/>
         </w:rPr>
         <w:t>Imagemap</w:t>
       </w:r>
@@ -884,19 +882,19 @@
         <w:spacing w:after="0" w:line="240" w:lineRule="auto"/>
         <w:rPr>
           <w:rFonts w:cstheme="minorHAnsi"/>
-          <w:color w:val="000000" w:themeColor="text1"/>
-          <w:sz w:val="24"/>
-          <w:szCs w:val="24"/>
-          <w:highlight w:val="magenta"/>
-        </w:rPr>
-      </w:pPr>
-      <w:r>
-        <w:rPr>
-          <w:rFonts w:cstheme="minorHAnsi"/>
-          <w:color w:val="000000" w:themeColor="text1"/>
-          <w:sz w:val="24"/>
-          <w:szCs w:val="24"/>
-          <w:highlight w:val="magenta"/>
+          <w:b/>
+          <w:color w:val="FF0000"/>
+          <w:sz w:val="24"/>
+          <w:szCs w:val="24"/>
+        </w:rPr>
+      </w:pPr>
+      <w:r>
+        <w:rPr>
+          <w:rFonts w:cstheme="minorHAnsi"/>
+          <w:b/>
+          <w:color w:val="FF0000"/>
+          <w:sz w:val="24"/>
+          <w:szCs w:val="24"/>
           <w:lang w:val="bg-BG"/>
         </w:rPr>
         <w:t>XML Videomap</w:t>
@@ -918,17 +916,16 @@
           <w:color w:val="000000" w:themeColor="text1"/>
           <w:sz w:val="24"/>
           <w:szCs w:val="24"/>
-          <w:highlight w:val="yellow"/>
-        </w:rPr>
-      </w:pPr>
-      <w:proofErr w:type="spellStart"/>
-      <w:r>
-        <w:rPr>
-          <w:rFonts w:cstheme="minorHAnsi"/>
-          <w:color w:val="9BBB59" w:themeColor="accent3"/>
-          <w:sz w:val="24"/>
-          <w:szCs w:val="24"/>
-          <w:highlight w:val="yellow"/>
+        </w:rPr>
+      </w:pPr>
+      <w:proofErr w:type="spellStart"/>
+      <w:r>
+        <w:rPr>
+          <w:rFonts w:cstheme="minorHAnsi"/>
+          <w:b/>
+          <w:color w:val="9BBB59" w:themeColor="accent3"/>
+          <w:sz w:val="24"/>
+          <w:szCs w:val="24"/>
         </w:rPr>
         <w:t>Да</w:t>
       </w:r>
@@ -936,21 +933,21 @@
       <w:r>
         <w:rPr>
           <w:rFonts w:cstheme="minorHAnsi"/>
-          <w:color w:val="9BBB59" w:themeColor="accent3"/>
-          <w:sz w:val="24"/>
-          <w:szCs w:val="24"/>
-          <w:highlight w:val="yellow"/>
-        </w:rPr>
-        <w:t xml:space="preserve"> </w:t>
-      </w:r>
-      <w:proofErr w:type="spellStart"/>
-      <w:r>
-        <w:rPr>
-          <w:rFonts w:cstheme="minorHAnsi"/>
-          <w:color w:val="9BBB59" w:themeColor="accent3"/>
-          <w:sz w:val="24"/>
-          <w:szCs w:val="24"/>
-          <w:highlight w:val="yellow"/>
+          <w:b/>
+          <w:color w:val="9BBB59" w:themeColor="accent3"/>
+          <w:sz w:val="24"/>
+          <w:szCs w:val="24"/>
+        </w:rPr>
+        <w:t xml:space="preserve"> </w:t>
+      </w:r>
+      <w:proofErr w:type="spellStart"/>
+      <w:r>
+        <w:rPr>
+          <w:rFonts w:cstheme="minorHAnsi"/>
+          <w:b/>
+          <w:color w:val="9BBB59" w:themeColor="accent3"/>
+          <w:sz w:val="24"/>
+          <w:szCs w:val="24"/>
         </w:rPr>
         <w:t>има</w:t>
       </w:r>
@@ -958,32 +955,41 @@
       <w:r>
         <w:rPr>
           <w:rFonts w:cstheme="minorHAnsi"/>
-          <w:color w:val="9BBB59" w:themeColor="accent3"/>
-          <w:sz w:val="24"/>
-          <w:szCs w:val="24"/>
-          <w:highlight w:val="yellow"/>
-        </w:rPr>
-        <w:t xml:space="preserve"> </w:t>
-      </w:r>
-      <w:r>
-        <w:rPr>
-          <w:rFonts w:cstheme="minorHAnsi"/>
-          <w:color w:val="9BBB59" w:themeColor="accent3"/>
-          <w:sz w:val="24"/>
-          <w:szCs w:val="24"/>
-          <w:highlight w:val="yellow"/>
+          <w:b/>
+          <w:color w:val="9BBB59" w:themeColor="accent3"/>
+          <w:sz w:val="24"/>
+          <w:szCs w:val="24"/>
+        </w:rPr>
+        <w:t xml:space="preserve"> </w:t>
+      </w:r>
+      <w:r>
+        <w:rPr>
+          <w:rFonts w:cstheme="minorHAnsi"/>
+          <w:b/>
+          <w:color w:val="9BBB59" w:themeColor="accent3"/>
+          <w:sz w:val="24"/>
+          <w:szCs w:val="24"/>
           <w:lang w:val="bg-BG"/>
         </w:rPr>
-        <w:t xml:space="preserve">поне 5 </w:t>
-      </w:r>
-      <w:proofErr w:type="spellStart"/>
-      <w:r>
-        <w:rPr>
-          <w:rFonts w:cstheme="minorHAnsi"/>
-          <w:color w:val="000000" w:themeColor="text1"/>
-          <w:sz w:val="24"/>
-          <w:szCs w:val="24"/>
-          <w:highlight w:val="magenta"/>
+        <w:t>поне 5</w:t>
+      </w:r>
+      <w:r>
+        <w:rPr>
+          <w:rFonts w:cstheme="minorHAnsi"/>
+          <w:color w:val="9BBB59" w:themeColor="accent3"/>
+          <w:sz w:val="24"/>
+          <w:szCs w:val="24"/>
+          <w:lang w:val="bg-BG"/>
+        </w:rPr>
+        <w:t xml:space="preserve"> </w:t>
+      </w:r>
+      <w:proofErr w:type="spellStart"/>
+      <w:r>
+        <w:rPr>
+          <w:rFonts w:cstheme="minorHAnsi"/>
+          <w:color w:val="000000" w:themeColor="text1"/>
+          <w:sz w:val="24"/>
+          <w:szCs w:val="24"/>
         </w:rPr>
         <w:t>страници</w:t>
       </w:r>
@@ -994,7 +1000,6 @@
           <w:color w:val="000000" w:themeColor="text1"/>
           <w:sz w:val="24"/>
           <w:szCs w:val="24"/>
-          <w:highlight w:val="magenta"/>
         </w:rPr>
         <w:t xml:space="preserve"> с </w:t>
       </w:r>
@@ -1005,7 +1010,6 @@
           <w:color w:val="000000" w:themeColor="text1"/>
           <w:sz w:val="24"/>
           <w:szCs w:val="24"/>
-          <w:highlight w:val="magenta"/>
         </w:rPr>
         <w:t>авторски</w:t>
       </w:r>
@@ -1016,18 +1020,16 @@
           <w:color w:val="000000" w:themeColor="text1"/>
           <w:sz w:val="24"/>
           <w:szCs w:val="24"/>
-          <w:highlight w:val="magenta"/>
-        </w:rPr>
-        <w:t xml:space="preserve"> </w:t>
-      </w:r>
-      <w:proofErr w:type="spellStart"/>
-      <w:r>
-        <w:rPr>
-          <w:rFonts w:cstheme="minorHAnsi"/>
-          <w:color w:val="000000" w:themeColor="text1"/>
-          <w:sz w:val="24"/>
-          <w:szCs w:val="24"/>
-          <w:highlight w:val="magenta"/>
+        </w:rPr>
+        <w:t xml:space="preserve"> </w:t>
+      </w:r>
+      <w:proofErr w:type="spellStart"/>
+      <w:r>
+        <w:rPr>
+          <w:rFonts w:cstheme="minorHAnsi"/>
+          <w:color w:val="000000" w:themeColor="text1"/>
+          <w:sz w:val="24"/>
+          <w:szCs w:val="24"/>
         </w:rPr>
         <w:t>текст</w:t>
       </w:r>
@@ -1052,6 +1054,8 @@
           <w:szCs w:val="24"/>
         </w:rPr>
       </w:pPr>
+      <w:bookmarkStart w:id="0" w:name="_GoBack"/>
+      <w:bookmarkEnd w:id="0"/>
       <w:proofErr w:type="spellStart"/>
       <w:r>
         <w:rPr>
@@ -1145,20 +1149,20 @@
         <w:spacing w:after="0" w:line="240" w:lineRule="auto"/>
         <w:rPr>
           <w:rFonts w:cstheme="minorHAnsi"/>
-          <w:color w:val="000000" w:themeColor="text1"/>
-          <w:sz w:val="24"/>
-          <w:szCs w:val="24"/>
-          <w:highlight w:val="yellow"/>
-        </w:rPr>
-      </w:pPr>
-      <w:proofErr w:type="spellStart"/>
-      <w:r>
-        <w:rPr>
-          <w:rFonts w:cstheme="minorHAnsi"/>
-          <w:color w:val="000000" w:themeColor="text1"/>
-          <w:sz w:val="24"/>
-          <w:szCs w:val="24"/>
-          <w:highlight w:val="yellow"/>
+          <w:b/>
+          <w:color w:val="92D050"/>
+          <w:sz w:val="24"/>
+          <w:szCs w:val="24"/>
+        </w:rPr>
+      </w:pPr>
+      <w:proofErr w:type="spellStart"/>
+      <w:r>
+        <w:rPr>
+          <w:rFonts w:cstheme="minorHAnsi"/>
+          <w:b/>
+          <w:color w:val="92D050"/>
+          <w:sz w:val="24"/>
+          <w:szCs w:val="24"/>
         </w:rPr>
         <w:t>Дължина</w:t>
       </w:r>
@@ -1166,21 +1170,21 @@
       <w:r>
         <w:rPr>
           <w:rFonts w:cstheme="minorHAnsi"/>
-          <w:color w:val="000000" w:themeColor="text1"/>
-          <w:sz w:val="24"/>
-          <w:szCs w:val="24"/>
-          <w:highlight w:val="yellow"/>
-        </w:rPr>
-        <w:t xml:space="preserve"> </w:t>
-      </w:r>
-      <w:proofErr w:type="spellStart"/>
-      <w:r>
-        <w:rPr>
-          <w:rFonts w:cstheme="minorHAnsi"/>
-          <w:color w:val="000000" w:themeColor="text1"/>
-          <w:sz w:val="24"/>
-          <w:szCs w:val="24"/>
-          <w:highlight w:val="yellow"/>
+          <w:b/>
+          <w:color w:val="92D050"/>
+          <w:sz w:val="24"/>
+          <w:szCs w:val="24"/>
+        </w:rPr>
+        <w:t xml:space="preserve"> </w:t>
+      </w:r>
+      <w:proofErr w:type="spellStart"/>
+      <w:r>
+        <w:rPr>
+          <w:rFonts w:cstheme="minorHAnsi"/>
+          <w:b/>
+          <w:color w:val="92D050"/>
+          <w:sz w:val="24"/>
+          <w:szCs w:val="24"/>
         </w:rPr>
         <w:t>на</w:t>
       </w:r>
@@ -1188,21 +1192,21 @@
       <w:r>
         <w:rPr>
           <w:rFonts w:cstheme="minorHAnsi"/>
-          <w:color w:val="000000" w:themeColor="text1"/>
-          <w:sz w:val="24"/>
-          <w:szCs w:val="24"/>
-          <w:highlight w:val="yellow"/>
-        </w:rPr>
-        <w:t xml:space="preserve"> </w:t>
-      </w:r>
-      <w:proofErr w:type="spellStart"/>
-      <w:r>
-        <w:rPr>
-          <w:rFonts w:cstheme="minorHAnsi"/>
-          <w:color w:val="000000" w:themeColor="text1"/>
-          <w:sz w:val="24"/>
-          <w:szCs w:val="24"/>
-          <w:highlight w:val="yellow"/>
+          <w:b/>
+          <w:color w:val="92D050"/>
+          <w:sz w:val="24"/>
+          <w:szCs w:val="24"/>
+        </w:rPr>
+        <w:t xml:space="preserve"> </w:t>
+      </w:r>
+      <w:proofErr w:type="spellStart"/>
+      <w:r>
+        <w:rPr>
+          <w:rFonts w:cstheme="minorHAnsi"/>
+          <w:b/>
+          <w:color w:val="92D050"/>
+          <w:sz w:val="24"/>
+          <w:szCs w:val="24"/>
         </w:rPr>
         <w:t>съдържанието</w:t>
       </w:r>
@@ -1330,20 +1334,20 @@
         <w:spacing w:after="0" w:line="240" w:lineRule="auto"/>
         <w:rPr>
           <w:rFonts w:cstheme="minorHAnsi"/>
-          <w:color w:val="000000" w:themeColor="text1"/>
-          <w:sz w:val="24"/>
-          <w:szCs w:val="24"/>
-          <w:highlight w:val="yellow"/>
-        </w:rPr>
-      </w:pPr>
-      <w:proofErr w:type="spellStart"/>
-      <w:r>
-        <w:rPr>
-          <w:rFonts w:cstheme="minorHAnsi"/>
-          <w:color w:val="000000" w:themeColor="text1"/>
-          <w:sz w:val="24"/>
-          <w:szCs w:val="24"/>
-          <w:highlight w:val="yellow"/>
+          <w:b/>
+          <w:color w:val="9BBB59" w:themeColor="accent3"/>
+          <w:sz w:val="24"/>
+          <w:szCs w:val="24"/>
+        </w:rPr>
+      </w:pPr>
+      <w:proofErr w:type="spellStart"/>
+      <w:r>
+        <w:rPr>
+          <w:rFonts w:cstheme="minorHAnsi"/>
+          <w:b/>
+          <w:color w:val="9BBB59" w:themeColor="accent3"/>
+          <w:sz w:val="24"/>
+          <w:szCs w:val="24"/>
         </w:rPr>
         <w:t>Всички</w:t>
       </w:r>
@@ -1351,21 +1355,21 @@
       <w:r>
         <w:rPr>
           <w:rFonts w:cstheme="minorHAnsi"/>
-          <w:color w:val="000000" w:themeColor="text1"/>
-          <w:sz w:val="24"/>
-          <w:szCs w:val="24"/>
-          <w:highlight w:val="yellow"/>
-        </w:rPr>
-        <w:t xml:space="preserve"> </w:t>
-      </w:r>
-      <w:proofErr w:type="spellStart"/>
-      <w:r>
-        <w:rPr>
-          <w:rFonts w:cstheme="minorHAnsi"/>
-          <w:color w:val="000000" w:themeColor="text1"/>
-          <w:sz w:val="24"/>
-          <w:szCs w:val="24"/>
-          <w:highlight w:val="yellow"/>
+          <w:b/>
+          <w:color w:val="9BBB59" w:themeColor="accent3"/>
+          <w:sz w:val="24"/>
+          <w:szCs w:val="24"/>
+        </w:rPr>
+        <w:t xml:space="preserve"> </w:t>
+      </w:r>
+      <w:proofErr w:type="spellStart"/>
+      <w:r>
+        <w:rPr>
+          <w:rFonts w:cstheme="minorHAnsi"/>
+          <w:b/>
+          <w:color w:val="9BBB59" w:themeColor="accent3"/>
+          <w:sz w:val="24"/>
+          <w:szCs w:val="24"/>
         </w:rPr>
         <w:t>изображения</w:t>
       </w:r>
@@ -1373,21 +1377,21 @@
       <w:r>
         <w:rPr>
           <w:rFonts w:cstheme="minorHAnsi"/>
-          <w:color w:val="000000" w:themeColor="text1"/>
-          <w:sz w:val="24"/>
-          <w:szCs w:val="24"/>
-          <w:highlight w:val="yellow"/>
-        </w:rPr>
-        <w:t xml:space="preserve"> </w:t>
-      </w:r>
-      <w:proofErr w:type="spellStart"/>
-      <w:r>
-        <w:rPr>
-          <w:rFonts w:cstheme="minorHAnsi"/>
-          <w:color w:val="000000" w:themeColor="text1"/>
-          <w:sz w:val="24"/>
-          <w:szCs w:val="24"/>
-          <w:highlight w:val="yellow"/>
+          <w:b/>
+          <w:color w:val="9BBB59" w:themeColor="accent3"/>
+          <w:sz w:val="24"/>
+          <w:szCs w:val="24"/>
+        </w:rPr>
+        <w:t xml:space="preserve"> </w:t>
+      </w:r>
+      <w:proofErr w:type="spellStart"/>
+      <w:r>
+        <w:rPr>
+          <w:rFonts w:cstheme="minorHAnsi"/>
+          <w:b/>
+          <w:color w:val="9BBB59" w:themeColor="accent3"/>
+          <w:sz w:val="24"/>
+          <w:szCs w:val="24"/>
         </w:rPr>
         <w:t>да</w:t>
       </w:r>
@@ -1395,21 +1399,21 @@
       <w:r>
         <w:rPr>
           <w:rFonts w:cstheme="minorHAnsi"/>
-          <w:color w:val="000000" w:themeColor="text1"/>
-          <w:sz w:val="24"/>
-          <w:szCs w:val="24"/>
-          <w:highlight w:val="yellow"/>
-        </w:rPr>
-        <w:t xml:space="preserve"> </w:t>
-      </w:r>
-      <w:proofErr w:type="spellStart"/>
-      <w:r>
-        <w:rPr>
-          <w:rFonts w:cstheme="minorHAnsi"/>
-          <w:color w:val="000000" w:themeColor="text1"/>
-          <w:sz w:val="24"/>
-          <w:szCs w:val="24"/>
-          <w:highlight w:val="yellow"/>
+          <w:b/>
+          <w:color w:val="9BBB59" w:themeColor="accent3"/>
+          <w:sz w:val="24"/>
+          <w:szCs w:val="24"/>
+        </w:rPr>
+        <w:t xml:space="preserve"> </w:t>
+      </w:r>
+      <w:proofErr w:type="spellStart"/>
+      <w:r>
+        <w:rPr>
+          <w:rFonts w:cstheme="minorHAnsi"/>
+          <w:b/>
+          <w:color w:val="9BBB59" w:themeColor="accent3"/>
+          <w:sz w:val="24"/>
+          <w:szCs w:val="24"/>
         </w:rPr>
         <w:t>имат</w:t>
       </w:r>
@@ -1417,21 +1421,21 @@
       <w:r>
         <w:rPr>
           <w:rFonts w:cstheme="minorHAnsi"/>
-          <w:color w:val="000000" w:themeColor="text1"/>
-          <w:sz w:val="24"/>
-          <w:szCs w:val="24"/>
-          <w:highlight w:val="yellow"/>
-        </w:rPr>
-        <w:t xml:space="preserve"> </w:t>
-      </w:r>
-      <w:proofErr w:type="spellStart"/>
-      <w:r>
-        <w:rPr>
-          <w:rFonts w:cstheme="minorHAnsi"/>
-          <w:color w:val="000000" w:themeColor="text1"/>
-          <w:sz w:val="24"/>
-          <w:szCs w:val="24"/>
-          <w:highlight w:val="yellow"/>
+          <w:b/>
+          <w:color w:val="9BBB59" w:themeColor="accent3"/>
+          <w:sz w:val="24"/>
+          <w:szCs w:val="24"/>
+        </w:rPr>
+        <w:t xml:space="preserve"> </w:t>
+      </w:r>
+      <w:proofErr w:type="spellStart"/>
+      <w:r>
+        <w:rPr>
+          <w:rFonts w:cstheme="minorHAnsi"/>
+          <w:b/>
+          <w:color w:val="9BBB59" w:themeColor="accent3"/>
+          <w:sz w:val="24"/>
+          <w:szCs w:val="24"/>
         </w:rPr>
         <w:t>височина</w:t>
       </w:r>
@@ -1439,10 +1443,10 @@
       <w:r>
         <w:rPr>
           <w:rFonts w:cstheme="minorHAnsi"/>
-          <w:color w:val="000000" w:themeColor="text1"/>
-          <w:sz w:val="24"/>
-          <w:szCs w:val="24"/>
-          <w:highlight w:val="yellow"/>
+          <w:b/>
+          <w:color w:val="9BBB59" w:themeColor="accent3"/>
+          <w:sz w:val="24"/>
+          <w:szCs w:val="24"/>
         </w:rPr>
         <w:t xml:space="preserve"> и </w:t>
       </w:r>
@@ -1450,10 +1454,10 @@
       <w:r>
         <w:rPr>
           <w:rFonts w:cstheme="minorHAnsi"/>
-          <w:color w:val="000000" w:themeColor="text1"/>
-          <w:sz w:val="24"/>
-          <w:szCs w:val="24"/>
-          <w:highlight w:val="yellow"/>
+          <w:b/>
+          <w:color w:val="9BBB59" w:themeColor="accent3"/>
+          <w:sz w:val="24"/>
+          <w:szCs w:val="24"/>
         </w:rPr>
         <w:t>ширина</w:t>
       </w:r>
@@ -1461,23 +1465,13 @@
       <w:r>
         <w:rPr>
           <w:rFonts w:cstheme="minorHAnsi"/>
-          <w:color w:val="000000" w:themeColor="text1"/>
-          <w:sz w:val="24"/>
-          <w:szCs w:val="24"/>
-          <w:highlight w:val="yellow"/>
+          <w:b/>
+          <w:color w:val="9BBB59" w:themeColor="accent3"/>
+          <w:sz w:val="24"/>
+          <w:szCs w:val="24"/>
           <w:lang w:val="bg-BG"/>
         </w:rPr>
         <w:t xml:space="preserve"> </w:t>
-      </w:r>
-      <w:r>
-        <w:rPr>
-          <w:rFonts w:cstheme="minorHAnsi"/>
-          <w:b/>
-          <w:color w:val="9BBB59" w:themeColor="accent3"/>
-          <w:sz w:val="24"/>
-          <w:szCs w:val="24"/>
-        </w:rPr>
-        <w:t>WIP</w:t>
       </w:r>
     </w:p>
     <w:p>
@@ -1493,20 +1487,20 @@
         <w:spacing w:after="0" w:line="240" w:lineRule="auto"/>
         <w:rPr>
           <w:rFonts w:cstheme="minorHAnsi"/>
-          <w:color w:val="000000" w:themeColor="text1"/>
-          <w:sz w:val="24"/>
-          <w:szCs w:val="24"/>
-          <w:highlight w:val="yellow"/>
-        </w:rPr>
-      </w:pPr>
-      <w:proofErr w:type="spellStart"/>
-      <w:r>
-        <w:rPr>
-          <w:rFonts w:cstheme="minorHAnsi"/>
-          <w:color w:val="000000" w:themeColor="text1"/>
-          <w:sz w:val="24"/>
-          <w:szCs w:val="24"/>
-          <w:highlight w:val="yellow"/>
+          <w:b/>
+          <w:color w:val="9BBB59" w:themeColor="accent3"/>
+          <w:sz w:val="24"/>
+          <w:szCs w:val="24"/>
+        </w:rPr>
+      </w:pPr>
+      <w:proofErr w:type="spellStart"/>
+      <w:r>
+        <w:rPr>
+          <w:rFonts w:cstheme="minorHAnsi"/>
+          <w:b/>
+          <w:color w:val="9BBB59" w:themeColor="accent3"/>
+          <w:sz w:val="24"/>
+          <w:szCs w:val="24"/>
         </w:rPr>
         <w:t>Всички</w:t>
       </w:r>
@@ -1514,21 +1508,21 @@
       <w:r>
         <w:rPr>
           <w:rFonts w:cstheme="minorHAnsi"/>
-          <w:color w:val="000000" w:themeColor="text1"/>
-          <w:sz w:val="24"/>
-          <w:szCs w:val="24"/>
-          <w:highlight w:val="yellow"/>
-        </w:rPr>
-        <w:t xml:space="preserve"> </w:t>
-      </w:r>
-      <w:proofErr w:type="spellStart"/>
-      <w:r>
-        <w:rPr>
-          <w:rFonts w:cstheme="minorHAnsi"/>
-          <w:color w:val="000000" w:themeColor="text1"/>
-          <w:sz w:val="24"/>
-          <w:szCs w:val="24"/>
-          <w:highlight w:val="yellow"/>
+          <w:b/>
+          <w:color w:val="9BBB59" w:themeColor="accent3"/>
+          <w:sz w:val="24"/>
+          <w:szCs w:val="24"/>
+        </w:rPr>
+        <w:t xml:space="preserve"> </w:t>
+      </w:r>
+      <w:proofErr w:type="spellStart"/>
+      <w:r>
+        <w:rPr>
+          <w:rFonts w:cstheme="minorHAnsi"/>
+          <w:b/>
+          <w:color w:val="9BBB59" w:themeColor="accent3"/>
+          <w:sz w:val="24"/>
+          <w:szCs w:val="24"/>
         </w:rPr>
         <w:t>изображения</w:t>
       </w:r>
@@ -1536,21 +1530,21 @@
       <w:r>
         <w:rPr>
           <w:rFonts w:cstheme="minorHAnsi"/>
-          <w:color w:val="000000" w:themeColor="text1"/>
-          <w:sz w:val="24"/>
-          <w:szCs w:val="24"/>
-          <w:highlight w:val="yellow"/>
-        </w:rPr>
-        <w:t xml:space="preserve"> </w:t>
-      </w:r>
-      <w:proofErr w:type="spellStart"/>
-      <w:r>
-        <w:rPr>
-          <w:rFonts w:cstheme="minorHAnsi"/>
-          <w:color w:val="000000" w:themeColor="text1"/>
-          <w:sz w:val="24"/>
-          <w:szCs w:val="24"/>
-          <w:highlight w:val="yellow"/>
+          <w:b/>
+          <w:color w:val="9BBB59" w:themeColor="accent3"/>
+          <w:sz w:val="24"/>
+          <w:szCs w:val="24"/>
+        </w:rPr>
+        <w:t xml:space="preserve"> </w:t>
+      </w:r>
+      <w:proofErr w:type="spellStart"/>
+      <w:r>
+        <w:rPr>
+          <w:rFonts w:cstheme="minorHAnsi"/>
+          <w:b/>
+          <w:color w:val="9BBB59" w:themeColor="accent3"/>
+          <w:sz w:val="24"/>
+          <w:szCs w:val="24"/>
         </w:rPr>
         <w:t>да</w:t>
       </w:r>
@@ -1558,21 +1552,21 @@
       <w:r>
         <w:rPr>
           <w:rFonts w:cstheme="minorHAnsi"/>
-          <w:color w:val="000000" w:themeColor="text1"/>
-          <w:sz w:val="24"/>
-          <w:szCs w:val="24"/>
-          <w:highlight w:val="yellow"/>
-        </w:rPr>
-        <w:t xml:space="preserve"> </w:t>
-      </w:r>
-      <w:proofErr w:type="spellStart"/>
-      <w:r>
-        <w:rPr>
-          <w:rFonts w:cstheme="minorHAnsi"/>
-          <w:color w:val="000000" w:themeColor="text1"/>
-          <w:sz w:val="24"/>
-          <w:szCs w:val="24"/>
-          <w:highlight w:val="yellow"/>
+          <w:b/>
+          <w:color w:val="9BBB59" w:themeColor="accent3"/>
+          <w:sz w:val="24"/>
+          <w:szCs w:val="24"/>
+        </w:rPr>
+        <w:t xml:space="preserve"> </w:t>
+      </w:r>
+      <w:proofErr w:type="spellStart"/>
+      <w:r>
+        <w:rPr>
+          <w:rFonts w:cstheme="minorHAnsi"/>
+          <w:b/>
+          <w:color w:val="9BBB59" w:themeColor="accent3"/>
+          <w:sz w:val="24"/>
+          <w:szCs w:val="24"/>
         </w:rPr>
         <w:t>имат</w:t>
       </w:r>
@@ -1580,10 +1574,10 @@
       <w:r>
         <w:rPr>
           <w:rFonts w:cstheme="minorHAnsi"/>
-          <w:color w:val="000000" w:themeColor="text1"/>
-          <w:sz w:val="24"/>
-          <w:szCs w:val="24"/>
-          <w:highlight w:val="yellow"/>
+          <w:b/>
+          <w:color w:val="9BBB59" w:themeColor="accent3"/>
+          <w:sz w:val="24"/>
+          <w:szCs w:val="24"/>
         </w:rPr>
         <w:t xml:space="preserve"> alt </w:t>
       </w:r>
@@ -1591,10 +1585,10 @@
       <w:r>
         <w:rPr>
           <w:rFonts w:cstheme="minorHAnsi"/>
-          <w:color w:val="000000" w:themeColor="text1"/>
-          <w:sz w:val="24"/>
-          <w:szCs w:val="24"/>
-          <w:highlight w:val="yellow"/>
+          <w:b/>
+          <w:color w:val="9BBB59" w:themeColor="accent3"/>
+          <w:sz w:val="24"/>
+          <w:szCs w:val="24"/>
         </w:rPr>
         <w:t>атрибут</w:t>
       </w:r>
@@ -1602,21 +1596,12 @@
       <w:r>
         <w:rPr>
           <w:rFonts w:cstheme="minorHAnsi"/>
-          <w:color w:val="9BBB59" w:themeColor="accent3"/>
-          <w:sz w:val="24"/>
-          <w:szCs w:val="24"/>
-        </w:rPr>
-        <w:t xml:space="preserve"> </w:t>
-      </w:r>
-      <w:r>
-        <w:rPr>
-          <w:rFonts w:cstheme="minorHAnsi"/>
-          <w:b/>
-          <w:color w:val="9BBB59" w:themeColor="accent3"/>
-          <w:sz w:val="24"/>
-          <w:szCs w:val="24"/>
-        </w:rPr>
-        <w:t>WIP</w:t>
+          <w:b/>
+          <w:color w:val="9BBB59" w:themeColor="accent3"/>
+          <w:sz w:val="24"/>
+          <w:szCs w:val="24"/>
+        </w:rPr>
+        <w:t xml:space="preserve"> </w:t>
       </w:r>
     </w:p>
     <w:p>
@@ -1635,17 +1620,16 @@
           <w:color w:val="000000" w:themeColor="text1"/>
           <w:sz w:val="24"/>
           <w:szCs w:val="24"/>
-          <w:highlight w:val="yellow"/>
-        </w:rPr>
-      </w:pPr>
-      <w:proofErr w:type="spellStart"/>
-      <w:r>
-        <w:rPr>
-          <w:rFonts w:cstheme="minorHAnsi"/>
-          <w:color w:val="000000" w:themeColor="text1"/>
-          <w:sz w:val="24"/>
-          <w:szCs w:val="24"/>
-          <w:highlight w:val="yellow"/>
+        </w:rPr>
+      </w:pPr>
+      <w:proofErr w:type="spellStart"/>
+      <w:r>
+        <w:rPr>
+          <w:rFonts w:cstheme="minorHAnsi"/>
+          <w:b/>
+          <w:color w:val="9BBB59" w:themeColor="accent3"/>
+          <w:sz w:val="24"/>
+          <w:szCs w:val="24"/>
         </w:rPr>
         <w:t>Всички</w:t>
       </w:r>
@@ -1653,21 +1637,21 @@
       <w:r>
         <w:rPr>
           <w:rFonts w:cstheme="minorHAnsi"/>
-          <w:color w:val="000000" w:themeColor="text1"/>
-          <w:sz w:val="24"/>
-          <w:szCs w:val="24"/>
-          <w:highlight w:val="yellow"/>
-        </w:rPr>
-        <w:t xml:space="preserve"> </w:t>
-      </w:r>
-      <w:proofErr w:type="spellStart"/>
-      <w:r>
-        <w:rPr>
-          <w:rFonts w:cstheme="minorHAnsi"/>
-          <w:color w:val="000000" w:themeColor="text1"/>
-          <w:sz w:val="24"/>
-          <w:szCs w:val="24"/>
-          <w:highlight w:val="yellow"/>
+          <w:b/>
+          <w:color w:val="9BBB59" w:themeColor="accent3"/>
+          <w:sz w:val="24"/>
+          <w:szCs w:val="24"/>
+        </w:rPr>
+        <w:t xml:space="preserve"> </w:t>
+      </w:r>
+      <w:proofErr w:type="spellStart"/>
+      <w:r>
+        <w:rPr>
+          <w:rFonts w:cstheme="minorHAnsi"/>
+          <w:b/>
+          <w:color w:val="9BBB59" w:themeColor="accent3"/>
+          <w:sz w:val="24"/>
+          <w:szCs w:val="24"/>
         </w:rPr>
         <w:t>линкове</w:t>
       </w:r>
@@ -1675,21 +1659,21 @@
       <w:r>
         <w:rPr>
           <w:rFonts w:cstheme="minorHAnsi"/>
-          <w:color w:val="000000" w:themeColor="text1"/>
-          <w:sz w:val="24"/>
-          <w:szCs w:val="24"/>
-          <w:highlight w:val="yellow"/>
-        </w:rPr>
-        <w:t xml:space="preserve"> </w:t>
-      </w:r>
-      <w:proofErr w:type="spellStart"/>
-      <w:r>
-        <w:rPr>
-          <w:rFonts w:cstheme="minorHAnsi"/>
-          <w:color w:val="000000" w:themeColor="text1"/>
-          <w:sz w:val="24"/>
-          <w:szCs w:val="24"/>
-          <w:highlight w:val="yellow"/>
+          <w:b/>
+          <w:color w:val="9BBB59" w:themeColor="accent3"/>
+          <w:sz w:val="24"/>
+          <w:szCs w:val="24"/>
+        </w:rPr>
+        <w:t xml:space="preserve"> </w:t>
+      </w:r>
+      <w:proofErr w:type="spellStart"/>
+      <w:r>
+        <w:rPr>
+          <w:rFonts w:cstheme="minorHAnsi"/>
+          <w:b/>
+          <w:color w:val="9BBB59" w:themeColor="accent3"/>
+          <w:sz w:val="24"/>
+          <w:szCs w:val="24"/>
         </w:rPr>
         <w:t>да</w:t>
       </w:r>
@@ -1697,21 +1681,21 @@
       <w:r>
         <w:rPr>
           <w:rFonts w:cstheme="minorHAnsi"/>
-          <w:color w:val="000000" w:themeColor="text1"/>
-          <w:sz w:val="24"/>
-          <w:szCs w:val="24"/>
-          <w:highlight w:val="yellow"/>
-        </w:rPr>
-        <w:t xml:space="preserve"> </w:t>
-      </w:r>
-      <w:proofErr w:type="spellStart"/>
-      <w:r>
-        <w:rPr>
-          <w:rFonts w:cstheme="minorHAnsi"/>
-          <w:color w:val="000000" w:themeColor="text1"/>
-          <w:sz w:val="24"/>
-          <w:szCs w:val="24"/>
-          <w:highlight w:val="yellow"/>
+          <w:b/>
+          <w:color w:val="9BBB59" w:themeColor="accent3"/>
+          <w:sz w:val="24"/>
+          <w:szCs w:val="24"/>
+        </w:rPr>
+        <w:t xml:space="preserve"> </w:t>
+      </w:r>
+      <w:proofErr w:type="spellStart"/>
+      <w:r>
+        <w:rPr>
+          <w:rFonts w:cstheme="minorHAnsi"/>
+          <w:b/>
+          <w:color w:val="9BBB59" w:themeColor="accent3"/>
+          <w:sz w:val="24"/>
+          <w:szCs w:val="24"/>
         </w:rPr>
         <w:t>имат</w:t>
       </w:r>
@@ -1719,10 +1703,10 @@
       <w:r>
         <w:rPr>
           <w:rFonts w:cstheme="minorHAnsi"/>
-          <w:color w:val="000000" w:themeColor="text1"/>
-          <w:sz w:val="24"/>
-          <w:szCs w:val="24"/>
-          <w:highlight w:val="yellow"/>
+          <w:b/>
+          <w:color w:val="9BBB59" w:themeColor="accent3"/>
+          <w:sz w:val="24"/>
+          <w:szCs w:val="24"/>
         </w:rPr>
         <w:t xml:space="preserve"> title </w:t>
       </w:r>
@@ -1730,10 +1714,10 @@
       <w:r>
         <w:rPr>
           <w:rFonts w:cstheme="minorHAnsi"/>
-          <w:color w:val="000000" w:themeColor="text1"/>
-          <w:sz w:val="24"/>
-          <w:szCs w:val="24"/>
-          <w:highlight w:val="yellow"/>
+          <w:b/>
+          <w:color w:val="9BBB59" w:themeColor="accent3"/>
+          <w:sz w:val="24"/>
+          <w:szCs w:val="24"/>
         </w:rPr>
         <w:t>атрибут</w:t>
       </w:r>
@@ -1741,21 +1725,12 @@
       <w:r>
         <w:rPr>
           <w:rFonts w:cstheme="minorHAnsi"/>
-          <w:color w:val="9BBB59" w:themeColor="accent3"/>
-          <w:sz w:val="24"/>
-          <w:szCs w:val="24"/>
-        </w:rPr>
-        <w:t xml:space="preserve"> </w:t>
-      </w:r>
-      <w:r>
-        <w:rPr>
-          <w:rFonts w:cstheme="minorHAnsi"/>
-          <w:b/>
-          <w:color w:val="9BBB59" w:themeColor="accent3"/>
-          <w:sz w:val="24"/>
-          <w:szCs w:val="24"/>
-        </w:rPr>
-        <w:t>WIP</w:t>
+          <w:b/>
+          <w:color w:val="9BBB59" w:themeColor="accent3"/>
+          <w:sz w:val="24"/>
+          <w:szCs w:val="24"/>
+        </w:rPr>
+        <w:t xml:space="preserve"> </w:t>
       </w:r>
     </w:p>
     <w:p>
@@ -1772,20 +1747,20 @@
         <w:ind w:left="900" w:firstLine="0"/>
         <w:rPr>
           <w:rFonts w:cstheme="minorHAnsi"/>
-          <w:color w:val="000000" w:themeColor="text1"/>
-          <w:sz w:val="24"/>
-          <w:szCs w:val="24"/>
-          <w:highlight w:val="magenta"/>
-        </w:rPr>
-      </w:pPr>
-      <w:proofErr w:type="spellStart"/>
-      <w:r>
-        <w:rPr>
-          <w:rFonts w:cstheme="minorHAnsi"/>
-          <w:color w:val="000000" w:themeColor="text1"/>
-          <w:sz w:val="24"/>
-          <w:szCs w:val="24"/>
-          <w:highlight w:val="magenta"/>
+          <w:b/>
+          <w:color w:val="9BBB59" w:themeColor="accent3"/>
+          <w:sz w:val="24"/>
+          <w:szCs w:val="24"/>
+        </w:rPr>
+      </w:pPr>
+      <w:proofErr w:type="spellStart"/>
+      <w:r>
+        <w:rPr>
+          <w:rFonts w:cstheme="minorHAnsi"/>
+          <w:b/>
+          <w:color w:val="9BBB59" w:themeColor="accent3"/>
+          <w:sz w:val="24"/>
+          <w:szCs w:val="24"/>
         </w:rPr>
         <w:t>Да</w:t>
       </w:r>
@@ -1793,21 +1768,21 @@
       <w:r>
         <w:rPr>
           <w:rFonts w:cstheme="minorHAnsi"/>
-          <w:color w:val="000000" w:themeColor="text1"/>
-          <w:sz w:val="24"/>
-          <w:szCs w:val="24"/>
-          <w:highlight w:val="magenta"/>
-        </w:rPr>
-        <w:t xml:space="preserve"> </w:t>
-      </w:r>
-      <w:proofErr w:type="spellStart"/>
-      <w:r>
-        <w:rPr>
-          <w:rFonts w:cstheme="minorHAnsi"/>
-          <w:color w:val="000000" w:themeColor="text1"/>
-          <w:sz w:val="24"/>
-          <w:szCs w:val="24"/>
-          <w:highlight w:val="magenta"/>
+          <w:b/>
+          <w:color w:val="9BBB59" w:themeColor="accent3"/>
+          <w:sz w:val="24"/>
+          <w:szCs w:val="24"/>
+        </w:rPr>
+        <w:t xml:space="preserve"> </w:t>
+      </w:r>
+      <w:proofErr w:type="spellStart"/>
+      <w:r>
+        <w:rPr>
+          <w:rFonts w:cstheme="minorHAnsi"/>
+          <w:b/>
+          <w:color w:val="9BBB59" w:themeColor="accent3"/>
+          <w:sz w:val="24"/>
+          <w:szCs w:val="24"/>
         </w:rPr>
         <w:t>се</w:t>
       </w:r>
@@ -1815,21 +1790,21 @@
       <w:r>
         <w:rPr>
           <w:rFonts w:cstheme="minorHAnsi"/>
-          <w:color w:val="000000" w:themeColor="text1"/>
-          <w:sz w:val="24"/>
-          <w:szCs w:val="24"/>
-          <w:highlight w:val="magenta"/>
-        </w:rPr>
-        <w:t xml:space="preserve"> </w:t>
-      </w:r>
-      <w:proofErr w:type="spellStart"/>
-      <w:r>
-        <w:rPr>
-          <w:rFonts w:cstheme="minorHAnsi"/>
-          <w:color w:val="000000" w:themeColor="text1"/>
-          <w:sz w:val="24"/>
-          <w:szCs w:val="24"/>
-          <w:highlight w:val="magenta"/>
+          <w:b/>
+          <w:color w:val="9BBB59" w:themeColor="accent3"/>
+          <w:sz w:val="24"/>
+          <w:szCs w:val="24"/>
+        </w:rPr>
+        <w:t xml:space="preserve"> </w:t>
+      </w:r>
+      <w:proofErr w:type="spellStart"/>
+      <w:r>
+        <w:rPr>
+          <w:rFonts w:cstheme="minorHAnsi"/>
+          <w:b/>
+          <w:color w:val="9BBB59" w:themeColor="accent3"/>
+          <w:sz w:val="24"/>
+          <w:szCs w:val="24"/>
         </w:rPr>
         <w:t>използват</w:t>
       </w:r>
@@ -1837,21 +1812,21 @@
       <w:r>
         <w:rPr>
           <w:rFonts w:cstheme="minorHAnsi"/>
-          <w:color w:val="000000" w:themeColor="text1"/>
-          <w:sz w:val="24"/>
-          <w:szCs w:val="24"/>
-          <w:highlight w:val="magenta"/>
-        </w:rPr>
-        <w:t xml:space="preserve"> </w:t>
-      </w:r>
-      <w:proofErr w:type="spellStart"/>
-      <w:r>
-        <w:rPr>
-          <w:rFonts w:cstheme="minorHAnsi"/>
-          <w:color w:val="000000" w:themeColor="text1"/>
-          <w:sz w:val="24"/>
-          <w:szCs w:val="24"/>
-          <w:highlight w:val="magenta"/>
+          <w:b/>
+          <w:color w:val="9BBB59" w:themeColor="accent3"/>
+          <w:sz w:val="24"/>
+          <w:szCs w:val="24"/>
+        </w:rPr>
+        <w:t xml:space="preserve"> </w:t>
+      </w:r>
+      <w:proofErr w:type="spellStart"/>
+      <w:r>
+        <w:rPr>
+          <w:rFonts w:cstheme="minorHAnsi"/>
+          <w:b/>
+          <w:color w:val="9BBB59" w:themeColor="accent3"/>
+          <w:sz w:val="24"/>
+          <w:szCs w:val="24"/>
         </w:rPr>
         <w:t>където</w:t>
       </w:r>
@@ -1859,10 +1834,10 @@
       <w:r>
         <w:rPr>
           <w:rFonts w:cstheme="minorHAnsi"/>
-          <w:color w:val="000000" w:themeColor="text1"/>
-          <w:sz w:val="24"/>
-          <w:szCs w:val="24"/>
-          <w:highlight w:val="magenta"/>
+          <w:b/>
+          <w:color w:val="9BBB59" w:themeColor="accent3"/>
+          <w:sz w:val="24"/>
+          <w:szCs w:val="24"/>
         </w:rPr>
         <w:t xml:space="preserve"> е </w:t>
       </w:r>
@@ -1870,10 +1845,10 @@
       <w:r>
         <w:rPr>
           <w:rFonts w:cstheme="minorHAnsi"/>
-          <w:color w:val="000000" w:themeColor="text1"/>
-          <w:sz w:val="24"/>
-          <w:szCs w:val="24"/>
-          <w:highlight w:val="magenta"/>
+          <w:b/>
+          <w:color w:val="9BBB59" w:themeColor="accent3"/>
+          <w:sz w:val="24"/>
+          <w:szCs w:val="24"/>
         </w:rPr>
         <w:t>удачно</w:t>
       </w:r>
@@ -1881,21 +1856,21 @@
       <w:r>
         <w:rPr>
           <w:rFonts w:cstheme="minorHAnsi"/>
-          <w:color w:val="000000" w:themeColor="text1"/>
-          <w:sz w:val="24"/>
-          <w:szCs w:val="24"/>
-          <w:highlight w:val="magenta"/>
-        </w:rPr>
-        <w:t xml:space="preserve"> </w:t>
-      </w:r>
-      <w:proofErr w:type="spellStart"/>
-      <w:r>
-        <w:rPr>
-          <w:rFonts w:cstheme="minorHAnsi"/>
-          <w:color w:val="000000" w:themeColor="text1"/>
-          <w:sz w:val="24"/>
-          <w:szCs w:val="24"/>
-          <w:highlight w:val="magenta"/>
+          <w:b/>
+          <w:color w:val="9BBB59" w:themeColor="accent3"/>
+          <w:sz w:val="24"/>
+          <w:szCs w:val="24"/>
+        </w:rPr>
+        <w:t xml:space="preserve"> </w:t>
+      </w:r>
+      <w:proofErr w:type="spellStart"/>
+      <w:r>
+        <w:rPr>
+          <w:rFonts w:cstheme="minorHAnsi"/>
+          <w:b/>
+          <w:color w:val="9BBB59" w:themeColor="accent3"/>
+          <w:sz w:val="24"/>
+          <w:szCs w:val="24"/>
         </w:rPr>
         <w:t>номерира</w:t>
       </w:r>
@@ -1903,10 +1878,10 @@
       <w:r>
         <w:rPr>
           <w:rFonts w:cstheme="minorHAnsi"/>
-          <w:color w:val="000000" w:themeColor="text1"/>
-          <w:sz w:val="24"/>
-          <w:szCs w:val="24"/>
-          <w:highlight w:val="magenta"/>
+          <w:b/>
+          <w:color w:val="9BBB59" w:themeColor="accent3"/>
+          <w:sz w:val="24"/>
+          <w:szCs w:val="24"/>
           <w:lang w:val="bg-BG"/>
         </w:rPr>
         <w:t>н</w:t>
@@ -1914,10 +1889,10 @@
       <w:r>
         <w:rPr>
           <w:rFonts w:cstheme="minorHAnsi"/>
-          <w:color w:val="000000" w:themeColor="text1"/>
-          <w:sz w:val="24"/>
-          <w:szCs w:val="24"/>
-          <w:highlight w:val="magenta"/>
+          <w:b/>
+          <w:color w:val="9BBB59" w:themeColor="accent3"/>
+          <w:sz w:val="24"/>
+          <w:szCs w:val="24"/>
         </w:rPr>
         <w:t xml:space="preserve">и </w:t>
       </w:r>
@@ -1925,10 +1900,10 @@
       <w:r>
         <w:rPr>
           <w:rFonts w:cstheme="minorHAnsi"/>
-          <w:color w:val="000000" w:themeColor="text1"/>
-          <w:sz w:val="24"/>
-          <w:szCs w:val="24"/>
-          <w:highlight w:val="magenta"/>
+          <w:b/>
+          <w:color w:val="9BBB59" w:themeColor="accent3"/>
+          <w:sz w:val="24"/>
+          <w:szCs w:val="24"/>
         </w:rPr>
         <w:t>и</w:t>
       </w:r>
@@ -1936,21 +1911,21 @@
       <w:r>
         <w:rPr>
           <w:rFonts w:cstheme="minorHAnsi"/>
-          <w:color w:val="000000" w:themeColor="text1"/>
-          <w:sz w:val="24"/>
-          <w:szCs w:val="24"/>
-          <w:highlight w:val="magenta"/>
-        </w:rPr>
-        <w:t xml:space="preserve"> </w:t>
-      </w:r>
-      <w:proofErr w:type="spellStart"/>
-      <w:r>
-        <w:rPr>
-          <w:rFonts w:cstheme="minorHAnsi"/>
-          <w:color w:val="000000" w:themeColor="text1"/>
-          <w:sz w:val="24"/>
-          <w:szCs w:val="24"/>
-          <w:highlight w:val="magenta"/>
+          <w:b/>
+          <w:color w:val="9BBB59" w:themeColor="accent3"/>
+          <w:sz w:val="24"/>
+          <w:szCs w:val="24"/>
+        </w:rPr>
+        <w:t xml:space="preserve"> </w:t>
+      </w:r>
+      <w:proofErr w:type="spellStart"/>
+      <w:r>
+        <w:rPr>
+          <w:rFonts w:cstheme="minorHAnsi"/>
+          <w:b/>
+          <w:color w:val="9BBB59" w:themeColor="accent3"/>
+          <w:sz w:val="24"/>
+          <w:szCs w:val="24"/>
         </w:rPr>
         <w:t>неномерирани</w:t>
       </w:r>
@@ -1958,21 +1933,21 @@
       <w:r>
         <w:rPr>
           <w:rFonts w:cstheme="minorHAnsi"/>
-          <w:color w:val="000000" w:themeColor="text1"/>
-          <w:sz w:val="24"/>
-          <w:szCs w:val="24"/>
-          <w:highlight w:val="magenta"/>
-        </w:rPr>
-        <w:t xml:space="preserve"> </w:t>
-      </w:r>
-      <w:proofErr w:type="spellStart"/>
-      <w:r>
-        <w:rPr>
-          <w:rFonts w:cstheme="minorHAnsi"/>
-          <w:color w:val="000000" w:themeColor="text1"/>
-          <w:sz w:val="24"/>
-          <w:szCs w:val="24"/>
-          <w:highlight w:val="magenta"/>
+          <w:b/>
+          <w:color w:val="9BBB59" w:themeColor="accent3"/>
+          <w:sz w:val="24"/>
+          <w:szCs w:val="24"/>
+        </w:rPr>
+        <w:t xml:space="preserve"> </w:t>
+      </w:r>
+      <w:proofErr w:type="spellStart"/>
+      <w:r>
+        <w:rPr>
+          <w:rFonts w:cstheme="minorHAnsi"/>
+          <w:b/>
+          <w:color w:val="9BBB59" w:themeColor="accent3"/>
+          <w:sz w:val="24"/>
+          <w:szCs w:val="24"/>
         </w:rPr>
         <w:t>списъци</w:t>
       </w:r>
@@ -1980,20 +1955,20 @@
       <w:r>
         <w:rPr>
           <w:rFonts w:cstheme="minorHAnsi"/>
-          <w:color w:val="000000" w:themeColor="text1"/>
-          <w:sz w:val="24"/>
-          <w:szCs w:val="24"/>
-          <w:highlight w:val="magenta"/>
-        </w:rPr>
-        <w:t xml:space="preserve"> </w:t>
-      </w:r>
-      <w:r>
-        <w:rPr>
-          <w:rFonts w:cstheme="minorHAnsi"/>
-          <w:color w:val="000000" w:themeColor="text1"/>
-          <w:sz w:val="24"/>
-          <w:szCs w:val="24"/>
-          <w:highlight w:val="magenta"/>
+          <w:b/>
+          <w:color w:val="9BBB59" w:themeColor="accent3"/>
+          <w:sz w:val="24"/>
+          <w:szCs w:val="24"/>
+        </w:rPr>
+        <w:t xml:space="preserve"> </w:t>
+      </w:r>
+      <w:r>
+        <w:rPr>
+          <w:rFonts w:cstheme="minorHAnsi"/>
+          <w:b/>
+          <w:color w:val="9BBB59" w:themeColor="accent3"/>
+          <w:sz w:val="24"/>
+          <w:szCs w:val="24"/>
           <w:lang w:val="bg-BG"/>
         </w:rPr>
         <w:t>(</w:t>
@@ -2002,10 +1977,10 @@
       <w:r>
         <w:rPr>
           <w:rFonts w:cstheme="minorHAnsi"/>
-          <w:color w:val="000000" w:themeColor="text1"/>
-          <w:sz w:val="24"/>
-          <w:szCs w:val="24"/>
-          <w:highlight w:val="magenta"/>
+          <w:b/>
+          <w:color w:val="9BBB59" w:themeColor="accent3"/>
+          <w:sz w:val="24"/>
+          <w:szCs w:val="24"/>
         </w:rPr>
         <w:t>задължително</w:t>
       </w:r>
@@ -2013,10 +1988,10 @@
       <w:r>
         <w:rPr>
           <w:rFonts w:cstheme="minorHAnsi"/>
-          <w:color w:val="000000" w:themeColor="text1"/>
-          <w:sz w:val="24"/>
-          <w:szCs w:val="24"/>
-          <w:highlight w:val="magenta"/>
+          <w:b/>
+          <w:color w:val="9BBB59" w:themeColor="accent3"/>
+          <w:sz w:val="24"/>
+          <w:szCs w:val="24"/>
           <w:lang w:val="bg-BG"/>
         </w:rPr>
         <w:t xml:space="preserve"> </w:t>
@@ -2025,10 +2000,10 @@
       <w:r>
         <w:rPr>
           <w:rFonts w:cstheme="minorHAnsi"/>
-          <w:color w:val="000000" w:themeColor="text1"/>
-          <w:sz w:val="24"/>
-          <w:szCs w:val="24"/>
-          <w:highlight w:val="magenta"/>
+          <w:b/>
+          <w:color w:val="9BBB59" w:themeColor="accent3"/>
+          <w:sz w:val="24"/>
+          <w:szCs w:val="24"/>
         </w:rPr>
         <w:t>при</w:t>
       </w:r>
@@ -2036,21 +2011,21 @@
       <w:r>
         <w:rPr>
           <w:rFonts w:cstheme="minorHAnsi"/>
-          <w:color w:val="000000" w:themeColor="text1"/>
-          <w:sz w:val="24"/>
-          <w:szCs w:val="24"/>
-          <w:highlight w:val="magenta"/>
-        </w:rPr>
-        <w:t xml:space="preserve"> </w:t>
-      </w:r>
-      <w:proofErr w:type="spellStart"/>
-      <w:r>
-        <w:rPr>
-          <w:rFonts w:cstheme="minorHAnsi"/>
-          <w:color w:val="000000" w:themeColor="text1"/>
-          <w:sz w:val="24"/>
-          <w:szCs w:val="24"/>
-          <w:highlight w:val="magenta"/>
+          <w:b/>
+          <w:color w:val="9BBB59" w:themeColor="accent3"/>
+          <w:sz w:val="24"/>
+          <w:szCs w:val="24"/>
+        </w:rPr>
+        <w:t xml:space="preserve"> </w:t>
+      </w:r>
+      <w:proofErr w:type="spellStart"/>
+      <w:r>
+        <w:rPr>
+          <w:rFonts w:cstheme="minorHAnsi"/>
+          <w:b/>
+          <w:color w:val="9BBB59" w:themeColor="accent3"/>
+          <w:sz w:val="24"/>
+          <w:szCs w:val="24"/>
         </w:rPr>
         <w:t>менютата</w:t>
       </w:r>
@@ -2058,10 +2033,10 @@
       <w:r>
         <w:rPr>
           <w:rFonts w:cstheme="minorHAnsi"/>
-          <w:color w:val="000000" w:themeColor="text1"/>
-          <w:sz w:val="24"/>
-          <w:szCs w:val="24"/>
-          <w:highlight w:val="magenta"/>
+          <w:b/>
+          <w:color w:val="9BBB59" w:themeColor="accent3"/>
+          <w:sz w:val="24"/>
+          <w:szCs w:val="24"/>
           <w:lang w:val="bg-BG"/>
         </w:rPr>
         <w:t>)</w:t>
@@ -2242,16 +2217,18 @@
         <w:spacing w:after="0" w:line="240" w:lineRule="auto"/>
         <w:rPr>
           <w:rFonts w:cstheme="minorHAnsi"/>
-          <w:color w:val="000000" w:themeColor="text1"/>
-          <w:sz w:val="24"/>
-          <w:szCs w:val="24"/>
-        </w:rPr>
-      </w:pPr>
-      <w:proofErr w:type="spellStart"/>
-      <w:r>
-        <w:rPr>
-          <w:rFonts w:cstheme="minorHAnsi"/>
-          <w:color w:val="000000" w:themeColor="text1"/>
+          <w:b/>
+          <w:color w:val="FF0000"/>
+          <w:sz w:val="24"/>
+          <w:szCs w:val="24"/>
+        </w:rPr>
+      </w:pPr>
+      <w:proofErr w:type="spellStart"/>
+      <w:r>
+        <w:rPr>
+          <w:rFonts w:cstheme="minorHAnsi"/>
+          <w:b/>
+          <w:color w:val="FF0000"/>
           <w:sz w:val="24"/>
           <w:szCs w:val="24"/>
           <w:highlight w:val="yellow"/>
@@ -2262,7 +2239,8 @@
       <w:r>
         <w:rPr>
           <w:rFonts w:cstheme="minorHAnsi"/>
-          <w:color w:val="000000" w:themeColor="text1"/>
+          <w:b/>
+          <w:color w:val="FF0000"/>
           <w:sz w:val="24"/>
           <w:szCs w:val="24"/>
           <w:highlight w:val="yellow"/>
@@ -2273,7 +2251,8 @@
       <w:r>
         <w:rPr>
           <w:rFonts w:cstheme="minorHAnsi"/>
-          <w:color w:val="000000" w:themeColor="text1"/>
+          <w:b/>
+          <w:color w:val="FF0000"/>
           <w:sz w:val="24"/>
           <w:szCs w:val="24"/>
           <w:highlight w:val="yellow"/>
@@ -2284,7 +2263,8 @@
       <w:r>
         <w:rPr>
           <w:rFonts w:cstheme="minorHAnsi"/>
-          <w:color w:val="000000" w:themeColor="text1"/>
+          <w:b/>
+          <w:color w:val="FF0000"/>
           <w:sz w:val="24"/>
           <w:szCs w:val="24"/>
           <w:highlight w:val="yellow"/>
@@ -2295,7 +2275,8 @@
       <w:r>
         <w:rPr>
           <w:rFonts w:cstheme="minorHAnsi"/>
-          <w:color w:val="000000" w:themeColor="text1"/>
+          <w:b/>
+          <w:color w:val="FF0000"/>
           <w:sz w:val="24"/>
           <w:szCs w:val="24"/>
           <w:highlight w:val="yellow"/>
@@ -2306,7 +2287,8 @@
       <w:r>
         <w:rPr>
           <w:rFonts w:cstheme="minorHAnsi"/>
-          <w:color w:val="000000" w:themeColor="text1"/>
+          <w:b/>
+          <w:color w:val="FF0000"/>
           <w:sz w:val="24"/>
           <w:szCs w:val="24"/>
           <w:highlight w:val="yellow"/>
@@ -2317,7 +2299,8 @@
       <w:r>
         <w:rPr>
           <w:rFonts w:cstheme="minorHAnsi"/>
-          <w:color w:val="000000" w:themeColor="text1"/>
+          <w:b/>
+          <w:color w:val="FF0000"/>
           <w:sz w:val="24"/>
           <w:szCs w:val="24"/>
           <w:highlight w:val="yellow"/>
@@ -2559,7 +2542,6 @@
           <w:color w:val="000000" w:themeColor="text1"/>
           <w:sz w:val="24"/>
           <w:szCs w:val="24"/>
-          <w:highlight w:val="yellow"/>
         </w:rPr>
       </w:pPr>
       <w:proofErr w:type="spellStart"/>
@@ -2632,20 +2614,20 @@
         <w:spacing w:after="0" w:line="240" w:lineRule="auto"/>
         <w:rPr>
           <w:rFonts w:cstheme="minorHAnsi"/>
-          <w:color w:val="000000" w:themeColor="text1"/>
-          <w:sz w:val="24"/>
-          <w:szCs w:val="24"/>
-          <w:highlight w:val="yellow"/>
-        </w:rPr>
-      </w:pPr>
-      <w:proofErr w:type="spellStart"/>
-      <w:r>
-        <w:rPr>
-          <w:rFonts w:cstheme="minorHAnsi"/>
-          <w:color w:val="000000" w:themeColor="text1"/>
-          <w:sz w:val="24"/>
-          <w:szCs w:val="24"/>
-          <w:highlight w:val="yellow"/>
+          <w:b/>
+          <w:color w:val="92D050"/>
+          <w:sz w:val="24"/>
+          <w:szCs w:val="24"/>
+        </w:rPr>
+      </w:pPr>
+      <w:proofErr w:type="spellStart"/>
+      <w:r>
+        <w:rPr>
+          <w:rFonts w:cstheme="minorHAnsi"/>
+          <w:b/>
+          <w:color w:val="92D050"/>
+          <w:sz w:val="24"/>
+          <w:szCs w:val="24"/>
         </w:rPr>
         <w:t>Ключови</w:t>
       </w:r>
@@ -2653,21 +2635,21 @@
       <w:r>
         <w:rPr>
           <w:rFonts w:cstheme="minorHAnsi"/>
-          <w:color w:val="000000" w:themeColor="text1"/>
-          <w:sz w:val="24"/>
-          <w:szCs w:val="24"/>
-          <w:highlight w:val="yellow"/>
-        </w:rPr>
-        <w:t xml:space="preserve"> </w:t>
-      </w:r>
-      <w:proofErr w:type="spellStart"/>
-      <w:r>
-        <w:rPr>
-          <w:rFonts w:cstheme="minorHAnsi"/>
-          <w:color w:val="000000" w:themeColor="text1"/>
-          <w:sz w:val="24"/>
-          <w:szCs w:val="24"/>
-          <w:highlight w:val="yellow"/>
+          <w:b/>
+          <w:color w:val="92D050"/>
+          <w:sz w:val="24"/>
+          <w:szCs w:val="24"/>
+        </w:rPr>
+        <w:t xml:space="preserve"> </w:t>
+      </w:r>
+      <w:proofErr w:type="spellStart"/>
+      <w:r>
+        <w:rPr>
+          <w:rFonts w:cstheme="minorHAnsi"/>
+          <w:b/>
+          <w:color w:val="92D050"/>
+          <w:sz w:val="24"/>
+          <w:szCs w:val="24"/>
         </w:rPr>
         <w:t>думи</w:t>
       </w:r>
@@ -2675,10 +2657,10 @@
       <w:r>
         <w:rPr>
           <w:rFonts w:cstheme="minorHAnsi"/>
-          <w:color w:val="000000" w:themeColor="text1"/>
-          <w:sz w:val="24"/>
-          <w:szCs w:val="24"/>
-          <w:highlight w:val="yellow"/>
+          <w:b/>
+          <w:color w:val="92D050"/>
+          <w:sz w:val="24"/>
+          <w:szCs w:val="24"/>
         </w:rPr>
         <w:t xml:space="preserve"> в H</w:t>
       </w:r>
@@ -2686,10 +2668,10 @@
       <w:r>
         <w:rPr>
           <w:rFonts w:cstheme="minorHAnsi"/>
-          <w:color w:val="000000" w:themeColor="text1"/>
-          <w:sz w:val="24"/>
-          <w:szCs w:val="24"/>
-          <w:highlight w:val="yellow"/>
+          <w:b/>
+          <w:color w:val="92D050"/>
+          <w:sz w:val="24"/>
+          <w:szCs w:val="24"/>
         </w:rPr>
         <w:t>1, ..</w:t>
       </w:r>
@@ -2697,10 +2679,10 @@
       <w:r>
         <w:rPr>
           <w:rFonts w:cstheme="minorHAnsi"/>
-          <w:color w:val="000000" w:themeColor="text1"/>
-          <w:sz w:val="24"/>
-          <w:szCs w:val="24"/>
-          <w:highlight w:val="yellow"/>
+          <w:b/>
+          <w:color w:val="92D050"/>
+          <w:sz w:val="24"/>
+          <w:szCs w:val="24"/>
         </w:rPr>
         <w:t>, H6</w:t>
       </w:r>
@@ -2718,20 +2700,20 @@
         <w:spacing w:after="0" w:line="240" w:lineRule="auto"/>
         <w:rPr>
           <w:rFonts w:cstheme="minorHAnsi"/>
-          <w:color w:val="000000" w:themeColor="text1"/>
-          <w:sz w:val="24"/>
-          <w:szCs w:val="24"/>
-          <w:highlight w:val="yellow"/>
-        </w:rPr>
-      </w:pPr>
-      <w:proofErr w:type="spellStart"/>
-      <w:r>
-        <w:rPr>
-          <w:rFonts w:cstheme="minorHAnsi"/>
-          <w:color w:val="000000" w:themeColor="text1"/>
-          <w:sz w:val="24"/>
-          <w:szCs w:val="24"/>
-          <w:highlight w:val="yellow"/>
+          <w:b/>
+          <w:color w:val="92D050"/>
+          <w:sz w:val="24"/>
+          <w:szCs w:val="24"/>
+        </w:rPr>
+      </w:pPr>
+      <w:proofErr w:type="spellStart"/>
+      <w:r>
+        <w:rPr>
+          <w:rFonts w:cstheme="minorHAnsi"/>
+          <w:b/>
+          <w:color w:val="92D050"/>
+          <w:sz w:val="24"/>
+          <w:szCs w:val="24"/>
         </w:rPr>
         <w:t>Да</w:t>
       </w:r>
@@ -2739,21 +2721,21 @@
       <w:r>
         <w:rPr>
           <w:rFonts w:cstheme="minorHAnsi"/>
-          <w:color w:val="000000" w:themeColor="text1"/>
-          <w:sz w:val="24"/>
-          <w:szCs w:val="24"/>
-          <w:highlight w:val="yellow"/>
-        </w:rPr>
-        <w:t xml:space="preserve"> </w:t>
-      </w:r>
-      <w:proofErr w:type="spellStart"/>
-      <w:r>
-        <w:rPr>
-          <w:rFonts w:cstheme="minorHAnsi"/>
-          <w:color w:val="000000" w:themeColor="text1"/>
-          <w:sz w:val="24"/>
-          <w:szCs w:val="24"/>
-          <w:highlight w:val="yellow"/>
+          <w:b/>
+          <w:color w:val="92D050"/>
+          <w:sz w:val="24"/>
+          <w:szCs w:val="24"/>
+        </w:rPr>
+        <w:t xml:space="preserve"> </w:t>
+      </w:r>
+      <w:proofErr w:type="spellStart"/>
+      <w:r>
+        <w:rPr>
+          <w:rFonts w:cstheme="minorHAnsi"/>
+          <w:b/>
+          <w:color w:val="92D050"/>
+          <w:sz w:val="24"/>
+          <w:szCs w:val="24"/>
         </w:rPr>
         <w:t>има</w:t>
       </w:r>
@@ -2761,21 +2743,21 @@
       <w:r>
         <w:rPr>
           <w:rFonts w:cstheme="minorHAnsi"/>
-          <w:color w:val="000000" w:themeColor="text1"/>
-          <w:sz w:val="24"/>
-          <w:szCs w:val="24"/>
-          <w:highlight w:val="yellow"/>
-        </w:rPr>
-        <w:t xml:space="preserve"> </w:t>
-      </w:r>
-      <w:proofErr w:type="spellStart"/>
-      <w:r>
-        <w:rPr>
-          <w:rFonts w:cstheme="minorHAnsi"/>
-          <w:color w:val="000000" w:themeColor="text1"/>
-          <w:sz w:val="24"/>
-          <w:szCs w:val="24"/>
-          <w:highlight w:val="yellow"/>
+          <w:b/>
+          <w:color w:val="92D050"/>
+          <w:sz w:val="24"/>
+          <w:szCs w:val="24"/>
+        </w:rPr>
+        <w:t xml:space="preserve"> </w:t>
+      </w:r>
+      <w:proofErr w:type="spellStart"/>
+      <w:r>
+        <w:rPr>
+          <w:rFonts w:cstheme="minorHAnsi"/>
+          <w:b/>
+          <w:color w:val="92D050"/>
+          <w:sz w:val="24"/>
+          <w:szCs w:val="24"/>
         </w:rPr>
         <w:t>страница</w:t>
       </w:r>
@@ -2783,21 +2765,21 @@
       <w:r>
         <w:rPr>
           <w:rFonts w:cstheme="minorHAnsi"/>
-          <w:color w:val="000000" w:themeColor="text1"/>
-          <w:sz w:val="24"/>
-          <w:szCs w:val="24"/>
-          <w:highlight w:val="yellow"/>
-        </w:rPr>
-        <w:t xml:space="preserve"> </w:t>
-      </w:r>
-      <w:proofErr w:type="spellStart"/>
-      <w:r>
-        <w:rPr>
-          <w:rFonts w:cstheme="minorHAnsi"/>
-          <w:color w:val="000000" w:themeColor="text1"/>
-          <w:sz w:val="24"/>
-          <w:szCs w:val="24"/>
-          <w:highlight w:val="yellow"/>
+          <w:b/>
+          <w:color w:val="92D050"/>
+          <w:sz w:val="24"/>
+          <w:szCs w:val="24"/>
+        </w:rPr>
+        <w:t xml:space="preserve"> </w:t>
+      </w:r>
+      <w:proofErr w:type="spellStart"/>
+      <w:r>
+        <w:rPr>
+          <w:rFonts w:cstheme="minorHAnsi"/>
+          <w:b/>
+          <w:color w:val="92D050"/>
+          <w:sz w:val="24"/>
+          <w:szCs w:val="24"/>
         </w:rPr>
         <w:t>Условия</w:t>
       </w:r>
@@ -2805,21 +2787,21 @@
       <w:r>
         <w:rPr>
           <w:rFonts w:cstheme="minorHAnsi"/>
-          <w:color w:val="000000" w:themeColor="text1"/>
-          <w:sz w:val="24"/>
-          <w:szCs w:val="24"/>
-          <w:highlight w:val="yellow"/>
-        </w:rPr>
-        <w:t xml:space="preserve"> </w:t>
-      </w:r>
-      <w:proofErr w:type="spellStart"/>
-      <w:r>
-        <w:rPr>
-          <w:rFonts w:cstheme="minorHAnsi"/>
-          <w:color w:val="000000" w:themeColor="text1"/>
-          <w:sz w:val="24"/>
-          <w:szCs w:val="24"/>
-          <w:highlight w:val="yellow"/>
+          <w:b/>
+          <w:color w:val="92D050"/>
+          <w:sz w:val="24"/>
+          <w:szCs w:val="24"/>
+        </w:rPr>
+        <w:t xml:space="preserve"> </w:t>
+      </w:r>
+      <w:proofErr w:type="spellStart"/>
+      <w:r>
+        <w:rPr>
+          <w:rFonts w:cstheme="minorHAnsi"/>
+          <w:b/>
+          <w:color w:val="92D050"/>
+          <w:sz w:val="24"/>
+          <w:szCs w:val="24"/>
         </w:rPr>
         <w:t>за</w:t>
       </w:r>
@@ -2827,21 +2809,21 @@
       <w:r>
         <w:rPr>
           <w:rFonts w:cstheme="minorHAnsi"/>
-          <w:color w:val="000000" w:themeColor="text1"/>
-          <w:sz w:val="24"/>
-          <w:szCs w:val="24"/>
-          <w:highlight w:val="yellow"/>
-        </w:rPr>
-        <w:t xml:space="preserve"> </w:t>
-      </w:r>
-      <w:proofErr w:type="spellStart"/>
-      <w:r>
-        <w:rPr>
-          <w:rFonts w:cstheme="minorHAnsi"/>
-          <w:color w:val="000000" w:themeColor="text1"/>
-          <w:sz w:val="24"/>
-          <w:szCs w:val="24"/>
-          <w:highlight w:val="yellow"/>
+          <w:b/>
+          <w:color w:val="92D050"/>
+          <w:sz w:val="24"/>
+          <w:szCs w:val="24"/>
+        </w:rPr>
+        <w:t xml:space="preserve"> </w:t>
+      </w:r>
+      <w:proofErr w:type="spellStart"/>
+      <w:r>
+        <w:rPr>
+          <w:rFonts w:cstheme="minorHAnsi"/>
+          <w:b/>
+          <w:color w:val="92D050"/>
+          <w:sz w:val="24"/>
+          <w:szCs w:val="24"/>
         </w:rPr>
         <w:t>ползване</w:t>
       </w:r>
@@ -2849,10 +2831,10 @@
       <w:r>
         <w:rPr>
           <w:rFonts w:cstheme="minorHAnsi"/>
-          <w:color w:val="000000" w:themeColor="text1"/>
-          <w:sz w:val="24"/>
-          <w:szCs w:val="24"/>
-          <w:highlight w:val="yellow"/>
+          <w:b/>
+          <w:color w:val="92D050"/>
+          <w:sz w:val="24"/>
+          <w:szCs w:val="24"/>
         </w:rPr>
         <w:t xml:space="preserve"> и </w:t>
       </w:r>
@@ -2860,10 +2842,10 @@
       <w:r>
         <w:rPr>
           <w:rFonts w:cstheme="minorHAnsi"/>
-          <w:color w:val="000000" w:themeColor="text1"/>
-          <w:sz w:val="24"/>
-          <w:szCs w:val="24"/>
-          <w:highlight w:val="yellow"/>
+          <w:b/>
+          <w:color w:val="92D050"/>
+          <w:sz w:val="24"/>
+          <w:szCs w:val="24"/>
         </w:rPr>
         <w:t>Защита</w:t>
       </w:r>
@@ -2871,21 +2853,21 @@
       <w:r>
         <w:rPr>
           <w:rFonts w:cstheme="minorHAnsi"/>
-          <w:color w:val="000000" w:themeColor="text1"/>
-          <w:sz w:val="24"/>
-          <w:szCs w:val="24"/>
-          <w:highlight w:val="yellow"/>
-        </w:rPr>
-        <w:t xml:space="preserve"> </w:t>
-      </w:r>
-      <w:proofErr w:type="spellStart"/>
-      <w:r>
-        <w:rPr>
-          <w:rFonts w:cstheme="minorHAnsi"/>
-          <w:color w:val="000000" w:themeColor="text1"/>
-          <w:sz w:val="24"/>
-          <w:szCs w:val="24"/>
-          <w:highlight w:val="yellow"/>
+          <w:b/>
+          <w:color w:val="92D050"/>
+          <w:sz w:val="24"/>
+          <w:szCs w:val="24"/>
+        </w:rPr>
+        <w:t xml:space="preserve"> </w:t>
+      </w:r>
+      <w:proofErr w:type="spellStart"/>
+      <w:r>
+        <w:rPr>
+          <w:rFonts w:cstheme="minorHAnsi"/>
+          <w:b/>
+          <w:color w:val="92D050"/>
+          <w:sz w:val="24"/>
+          <w:szCs w:val="24"/>
         </w:rPr>
         <w:t>на</w:t>
       </w:r>
@@ -2893,21 +2875,21 @@
       <w:r>
         <w:rPr>
           <w:rFonts w:cstheme="minorHAnsi"/>
-          <w:color w:val="000000" w:themeColor="text1"/>
-          <w:sz w:val="24"/>
-          <w:szCs w:val="24"/>
-          <w:highlight w:val="yellow"/>
-        </w:rPr>
-        <w:t xml:space="preserve"> </w:t>
-      </w:r>
-      <w:proofErr w:type="spellStart"/>
-      <w:r>
-        <w:rPr>
-          <w:rFonts w:cstheme="minorHAnsi"/>
-          <w:color w:val="000000" w:themeColor="text1"/>
-          <w:sz w:val="24"/>
-          <w:szCs w:val="24"/>
-          <w:highlight w:val="yellow"/>
+          <w:b/>
+          <w:color w:val="92D050"/>
+          <w:sz w:val="24"/>
+          <w:szCs w:val="24"/>
+        </w:rPr>
+        <w:t xml:space="preserve"> </w:t>
+      </w:r>
+      <w:proofErr w:type="spellStart"/>
+      <w:r>
+        <w:rPr>
+          <w:rFonts w:cstheme="minorHAnsi"/>
+          <w:b/>
+          <w:color w:val="92D050"/>
+          <w:sz w:val="24"/>
+          <w:szCs w:val="24"/>
         </w:rPr>
         <w:t>данните</w:t>
       </w:r>
@@ -2930,7 +2912,6 @@
           <w:color w:val="9BBB59" w:themeColor="accent3"/>
           <w:sz w:val="24"/>
           <w:szCs w:val="24"/>
-          <w:highlight w:val="yellow"/>
         </w:rPr>
       </w:pPr>
       <w:r>
@@ -2957,19 +2938,19 @@
         <w:spacing w:after="0" w:line="240" w:lineRule="auto"/>
         <w:rPr>
           <w:rFonts w:cstheme="minorHAnsi"/>
-          <w:color w:val="000000" w:themeColor="text1"/>
-          <w:sz w:val="24"/>
-          <w:szCs w:val="24"/>
-          <w:highlight w:val="magenta"/>
-        </w:rPr>
-      </w:pPr>
-      <w:r>
-        <w:rPr>
-          <w:rFonts w:cstheme="minorHAnsi"/>
-          <w:color w:val="000000" w:themeColor="text1"/>
-          <w:sz w:val="24"/>
-          <w:szCs w:val="24"/>
-          <w:highlight w:val="magenta"/>
+          <w:b/>
+          <w:color w:val="92D050"/>
+          <w:sz w:val="24"/>
+          <w:szCs w:val="24"/>
+        </w:rPr>
+      </w:pPr>
+      <w:r>
+        <w:rPr>
+          <w:rFonts w:cstheme="minorHAnsi"/>
+          <w:b/>
+          <w:color w:val="92D050"/>
+          <w:sz w:val="24"/>
+          <w:szCs w:val="24"/>
         </w:rPr>
         <w:t xml:space="preserve">FB </w:t>
       </w:r>
@@ -2977,10 +2958,10 @@
       <w:r>
         <w:rPr>
           <w:rFonts w:cstheme="minorHAnsi"/>
-          <w:color w:val="000000" w:themeColor="text1"/>
-          <w:sz w:val="24"/>
-          <w:szCs w:val="24"/>
-          <w:highlight w:val="magenta"/>
+          <w:b/>
+          <w:color w:val="92D050"/>
+          <w:sz w:val="24"/>
+          <w:szCs w:val="24"/>
         </w:rPr>
         <w:t>og</w:t>
       </w:r>
@@ -2988,10 +2969,10 @@
       <w:r>
         <w:rPr>
           <w:rFonts w:cstheme="minorHAnsi"/>
-          <w:color w:val="000000" w:themeColor="text1"/>
-          <w:sz w:val="24"/>
-          <w:szCs w:val="24"/>
-          <w:highlight w:val="magenta"/>
+          <w:b/>
+          <w:color w:val="92D050"/>
+          <w:sz w:val="24"/>
+          <w:szCs w:val="24"/>
         </w:rPr>
         <w:t xml:space="preserve"> tags в meta </w:t>
       </w:r>
@@ -2999,10 +2980,10 @@
       <w:r>
         <w:rPr>
           <w:rFonts w:cstheme="minorHAnsi"/>
-          <w:color w:val="000000" w:themeColor="text1"/>
-          <w:sz w:val="24"/>
-          <w:szCs w:val="24"/>
-          <w:highlight w:val="magenta"/>
+          <w:b/>
+          <w:color w:val="92D050"/>
+          <w:sz w:val="24"/>
+          <w:szCs w:val="24"/>
         </w:rPr>
         <w:t>секцията</w:t>
       </w:r>
@@ -3021,19 +3002,19 @@
         <w:spacing w:after="0" w:line="240" w:lineRule="auto"/>
         <w:rPr>
           <w:rFonts w:cstheme="minorHAnsi"/>
-          <w:color w:val="000000" w:themeColor="text1"/>
-          <w:sz w:val="24"/>
-          <w:szCs w:val="24"/>
-          <w:highlight w:val="magenta"/>
-        </w:rPr>
-      </w:pPr>
-      <w:r>
-        <w:rPr>
-          <w:rFonts w:cstheme="minorHAnsi"/>
-          <w:color w:val="000000" w:themeColor="text1"/>
-          <w:sz w:val="24"/>
-          <w:szCs w:val="24"/>
-          <w:highlight w:val="magenta"/>
+          <w:b/>
+          <w:color w:val="9BBB59" w:themeColor="accent3"/>
+          <w:sz w:val="24"/>
+          <w:szCs w:val="24"/>
+        </w:rPr>
+      </w:pPr>
+      <w:r>
+        <w:rPr>
+          <w:rFonts w:cstheme="minorHAnsi"/>
+          <w:b/>
+          <w:color w:val="9BBB59" w:themeColor="accent3"/>
+          <w:sz w:val="24"/>
+          <w:szCs w:val="24"/>
         </w:rPr>
         <w:t>Bread crumbs</w:t>
       </w:r>
@@ -3241,7 +3222,6 @@
         </w:rPr>
         <w:t xml:space="preserve">овете на всички </w:t>
       </w:r>
-      <w:bookmarkStart w:id="0" w:name="_GoBack"/>
       <w:r>
         <w:rPr>
           <w:rFonts w:cstheme="minorHAnsi"/>
@@ -3341,7 +3321,6 @@
         </w:rPr>
         <w:t xml:space="preserve"> (gtag.js)</w:t>
       </w:r>
-      <w:bookmarkEnd w:id="0"/>
     </w:p>
     <w:p>
       <w:pPr>
@@ -3356,20 +3335,20 @@
         <w:spacing w:after="0" w:line="240" w:lineRule="auto"/>
         <w:rPr>
           <w:rFonts w:cstheme="minorHAnsi"/>
-          <w:color w:val="000000" w:themeColor="text1"/>
-          <w:sz w:val="24"/>
-          <w:szCs w:val="24"/>
-          <w:highlight w:val="magenta"/>
-        </w:rPr>
-      </w:pPr>
-      <w:proofErr w:type="spellStart"/>
-      <w:r>
-        <w:rPr>
-          <w:rFonts w:cstheme="minorHAnsi"/>
-          <w:color w:val="000000" w:themeColor="text1"/>
-          <w:sz w:val="24"/>
-          <w:szCs w:val="24"/>
-          <w:highlight w:val="magenta"/>
+          <w:b/>
+          <w:color w:val="92D050"/>
+          <w:sz w:val="24"/>
+          <w:szCs w:val="24"/>
+        </w:rPr>
+      </w:pPr>
+      <w:proofErr w:type="spellStart"/>
+      <w:r>
+        <w:rPr>
+          <w:rFonts w:cstheme="minorHAnsi"/>
+          <w:b/>
+          <w:color w:val="92D050"/>
+          <w:sz w:val="24"/>
+          <w:szCs w:val="24"/>
         </w:rPr>
         <w:t>Всяка</w:t>
       </w:r>
@@ -3377,21 +3356,21 @@
       <w:r>
         <w:rPr>
           <w:rFonts w:cstheme="minorHAnsi"/>
-          <w:color w:val="000000" w:themeColor="text1"/>
-          <w:sz w:val="24"/>
-          <w:szCs w:val="24"/>
-          <w:highlight w:val="magenta"/>
-        </w:rPr>
-        <w:t xml:space="preserve"> </w:t>
-      </w:r>
-      <w:proofErr w:type="spellStart"/>
-      <w:r>
-        <w:rPr>
-          <w:rFonts w:cstheme="minorHAnsi"/>
-          <w:color w:val="000000" w:themeColor="text1"/>
-          <w:sz w:val="24"/>
-          <w:szCs w:val="24"/>
-          <w:highlight w:val="magenta"/>
+          <w:b/>
+          <w:color w:val="92D050"/>
+          <w:sz w:val="24"/>
+          <w:szCs w:val="24"/>
+        </w:rPr>
+        <w:t xml:space="preserve"> </w:t>
+      </w:r>
+      <w:proofErr w:type="spellStart"/>
+      <w:r>
+        <w:rPr>
+          <w:rFonts w:cstheme="minorHAnsi"/>
+          <w:b/>
+          <w:color w:val="92D050"/>
+          <w:sz w:val="24"/>
+          <w:szCs w:val="24"/>
         </w:rPr>
         <w:t>страница</w:t>
       </w:r>
@@ -3399,21 +3378,21 @@
       <w:r>
         <w:rPr>
           <w:rFonts w:cstheme="minorHAnsi"/>
-          <w:color w:val="000000" w:themeColor="text1"/>
-          <w:sz w:val="24"/>
-          <w:szCs w:val="24"/>
-          <w:highlight w:val="magenta"/>
-        </w:rPr>
-        <w:t xml:space="preserve"> </w:t>
-      </w:r>
-      <w:proofErr w:type="spellStart"/>
-      <w:r>
-        <w:rPr>
-          <w:rFonts w:cstheme="minorHAnsi"/>
-          <w:color w:val="000000" w:themeColor="text1"/>
-          <w:sz w:val="24"/>
-          <w:szCs w:val="24"/>
-          <w:highlight w:val="magenta"/>
+          <w:b/>
+          <w:color w:val="92D050"/>
+          <w:sz w:val="24"/>
+          <w:szCs w:val="24"/>
+        </w:rPr>
+        <w:t xml:space="preserve"> </w:t>
+      </w:r>
+      <w:proofErr w:type="spellStart"/>
+      <w:r>
+        <w:rPr>
+          <w:rFonts w:cstheme="minorHAnsi"/>
+          <w:b/>
+          <w:color w:val="92D050"/>
+          <w:sz w:val="24"/>
+          <w:szCs w:val="24"/>
         </w:rPr>
         <w:t>да</w:t>
       </w:r>
@@ -3421,10 +3400,10 @@
       <w:r>
         <w:rPr>
           <w:rFonts w:cstheme="minorHAnsi"/>
-          <w:color w:val="000000" w:themeColor="text1"/>
-          <w:sz w:val="24"/>
-          <w:szCs w:val="24"/>
-          <w:highlight w:val="magenta"/>
+          <w:b/>
+          <w:color w:val="92D050"/>
+          <w:sz w:val="24"/>
+          <w:szCs w:val="24"/>
         </w:rPr>
         <w:t xml:space="preserve"> е </w:t>
       </w:r>
@@ -3432,10 +3411,10 @@
       <w:r>
         <w:rPr>
           <w:rFonts w:cstheme="minorHAnsi"/>
-          <w:color w:val="000000" w:themeColor="text1"/>
-          <w:sz w:val="24"/>
-          <w:szCs w:val="24"/>
-          <w:highlight w:val="magenta"/>
+          <w:b/>
+          <w:color w:val="92D050"/>
+          <w:sz w:val="24"/>
+          <w:szCs w:val="24"/>
         </w:rPr>
         <w:t>оптимизирана</w:t>
       </w:r>
@@ -3443,10 +3422,10 @@
       <w:r>
         <w:rPr>
           <w:rFonts w:cstheme="minorHAnsi"/>
-          <w:color w:val="000000" w:themeColor="text1"/>
-          <w:sz w:val="24"/>
-          <w:szCs w:val="24"/>
-          <w:highlight w:val="magenta"/>
+          <w:b/>
+          <w:color w:val="92D050"/>
+          <w:sz w:val="24"/>
+          <w:szCs w:val="24"/>
         </w:rPr>
         <w:t xml:space="preserve">, </w:t>
       </w:r>
@@ -3454,10 +3433,10 @@
       <w:r>
         <w:rPr>
           <w:rFonts w:cstheme="minorHAnsi"/>
-          <w:color w:val="000000" w:themeColor="text1"/>
-          <w:sz w:val="24"/>
-          <w:szCs w:val="24"/>
-          <w:highlight w:val="magenta"/>
+          <w:b/>
+          <w:color w:val="92D050"/>
+          <w:sz w:val="24"/>
+          <w:szCs w:val="24"/>
         </w:rPr>
         <w:t>като</w:t>
       </w:r>
@@ -3465,21 +3444,21 @@
       <w:r>
         <w:rPr>
           <w:rFonts w:cstheme="minorHAnsi"/>
-          <w:color w:val="000000" w:themeColor="text1"/>
-          <w:sz w:val="24"/>
-          <w:szCs w:val="24"/>
-          <w:highlight w:val="magenta"/>
-        </w:rPr>
-        <w:t xml:space="preserve"> </w:t>
-      </w:r>
-      <w:proofErr w:type="spellStart"/>
-      <w:r>
-        <w:rPr>
-          <w:rFonts w:cstheme="minorHAnsi"/>
-          <w:color w:val="000000" w:themeColor="text1"/>
-          <w:sz w:val="24"/>
-          <w:szCs w:val="24"/>
-          <w:highlight w:val="magenta"/>
+          <w:b/>
+          <w:color w:val="92D050"/>
+          <w:sz w:val="24"/>
+          <w:szCs w:val="24"/>
+        </w:rPr>
+        <w:t xml:space="preserve"> </w:t>
+      </w:r>
+      <w:proofErr w:type="spellStart"/>
+      <w:r>
+        <w:rPr>
+          <w:rFonts w:cstheme="minorHAnsi"/>
+          <w:b/>
+          <w:color w:val="92D050"/>
+          <w:sz w:val="24"/>
+          <w:szCs w:val="24"/>
         </w:rPr>
         <w:t>има</w:t>
       </w:r>
@@ -3487,21 +3466,21 @@
       <w:r>
         <w:rPr>
           <w:rFonts w:cstheme="minorHAnsi"/>
-          <w:color w:val="000000" w:themeColor="text1"/>
-          <w:sz w:val="24"/>
-          <w:szCs w:val="24"/>
-          <w:highlight w:val="magenta"/>
-        </w:rPr>
-        <w:t xml:space="preserve"> </w:t>
-      </w:r>
-      <w:proofErr w:type="spellStart"/>
-      <w:r>
-        <w:rPr>
-          <w:rFonts w:cstheme="minorHAnsi"/>
-          <w:color w:val="000000" w:themeColor="text1"/>
-          <w:sz w:val="24"/>
-          <w:szCs w:val="24"/>
-          <w:highlight w:val="magenta"/>
+          <w:b/>
+          <w:color w:val="92D050"/>
+          <w:sz w:val="24"/>
+          <w:szCs w:val="24"/>
+        </w:rPr>
+        <w:t xml:space="preserve"> </w:t>
+      </w:r>
+      <w:proofErr w:type="spellStart"/>
+      <w:r>
+        <w:rPr>
+          <w:rFonts w:cstheme="minorHAnsi"/>
+          <w:b/>
+          <w:color w:val="92D050"/>
+          <w:sz w:val="24"/>
+          <w:szCs w:val="24"/>
         </w:rPr>
         <w:t>списък</w:t>
       </w:r>
@@ -3509,21 +3488,21 @@
       <w:r>
         <w:rPr>
           <w:rFonts w:cstheme="minorHAnsi"/>
-          <w:color w:val="000000" w:themeColor="text1"/>
-          <w:sz w:val="24"/>
-          <w:szCs w:val="24"/>
-          <w:highlight w:val="magenta"/>
-        </w:rPr>
-        <w:t xml:space="preserve"> </w:t>
-      </w:r>
-      <w:proofErr w:type="spellStart"/>
-      <w:r>
-        <w:rPr>
-          <w:rFonts w:cstheme="minorHAnsi"/>
-          <w:color w:val="000000" w:themeColor="text1"/>
-          <w:sz w:val="24"/>
-          <w:szCs w:val="24"/>
-          <w:highlight w:val="magenta"/>
+          <w:b/>
+          <w:color w:val="92D050"/>
+          <w:sz w:val="24"/>
+          <w:szCs w:val="24"/>
+        </w:rPr>
+        <w:t xml:space="preserve"> </w:t>
+      </w:r>
+      <w:proofErr w:type="spellStart"/>
+      <w:r>
+        <w:rPr>
+          <w:rFonts w:cstheme="minorHAnsi"/>
+          <w:b/>
+          <w:color w:val="92D050"/>
+          <w:sz w:val="24"/>
+          <w:szCs w:val="24"/>
         </w:rPr>
         <w:t>от</w:t>
       </w:r>
@@ -3531,21 +3510,21 @@
       <w:r>
         <w:rPr>
           <w:rFonts w:cstheme="minorHAnsi"/>
-          <w:color w:val="000000" w:themeColor="text1"/>
-          <w:sz w:val="24"/>
-          <w:szCs w:val="24"/>
-          <w:highlight w:val="magenta"/>
-        </w:rPr>
-        <w:t xml:space="preserve"> </w:t>
-      </w:r>
-      <w:proofErr w:type="spellStart"/>
-      <w:r>
-        <w:rPr>
-          <w:rFonts w:cstheme="minorHAnsi"/>
-          <w:color w:val="000000" w:themeColor="text1"/>
-          <w:sz w:val="24"/>
-          <w:szCs w:val="24"/>
-          <w:highlight w:val="magenta"/>
+          <w:b/>
+          <w:color w:val="92D050"/>
+          <w:sz w:val="24"/>
+          <w:szCs w:val="24"/>
+        </w:rPr>
+        <w:t xml:space="preserve"> </w:t>
+      </w:r>
+      <w:proofErr w:type="spellStart"/>
+      <w:r>
+        <w:rPr>
+          <w:rFonts w:cstheme="minorHAnsi"/>
+          <w:b/>
+          <w:color w:val="92D050"/>
+          <w:sz w:val="24"/>
+          <w:szCs w:val="24"/>
         </w:rPr>
         <w:t>поне</w:t>
       </w:r>
@@ -3553,20 +3532,20 @@
       <w:r>
         <w:rPr>
           <w:rFonts w:cstheme="minorHAnsi"/>
-          <w:color w:val="000000" w:themeColor="text1"/>
-          <w:sz w:val="24"/>
-          <w:szCs w:val="24"/>
-          <w:highlight w:val="magenta"/>
-        </w:rPr>
-        <w:t xml:space="preserve"> </w:t>
-      </w:r>
-      <w:r>
-        <w:rPr>
-          <w:rFonts w:cstheme="minorHAnsi"/>
-          <w:color w:val="000000" w:themeColor="text1"/>
-          <w:sz w:val="24"/>
-          <w:szCs w:val="24"/>
-          <w:highlight w:val="magenta"/>
+          <w:b/>
+          <w:color w:val="92D050"/>
+          <w:sz w:val="24"/>
+          <w:szCs w:val="24"/>
+        </w:rPr>
+        <w:t xml:space="preserve"> </w:t>
+      </w:r>
+      <w:r>
+        <w:rPr>
+          <w:rFonts w:cstheme="minorHAnsi"/>
+          <w:b/>
+          <w:color w:val="92D050"/>
+          <w:sz w:val="24"/>
+          <w:szCs w:val="24"/>
           <w:lang w:val="bg-BG"/>
         </w:rPr>
         <w:t>5</w:t>
@@ -3574,21 +3553,21 @@
       <w:r>
         <w:rPr>
           <w:rFonts w:cstheme="minorHAnsi"/>
-          <w:color w:val="000000" w:themeColor="text1"/>
-          <w:sz w:val="24"/>
-          <w:szCs w:val="24"/>
-          <w:highlight w:val="magenta"/>
-        </w:rPr>
-        <w:t xml:space="preserve"> </w:t>
-      </w:r>
-      <w:proofErr w:type="spellStart"/>
-      <w:r>
-        <w:rPr>
-          <w:rFonts w:cstheme="minorHAnsi"/>
-          <w:color w:val="000000" w:themeColor="text1"/>
-          <w:sz w:val="24"/>
-          <w:szCs w:val="24"/>
-          <w:highlight w:val="magenta"/>
+          <w:b/>
+          <w:color w:val="92D050"/>
+          <w:sz w:val="24"/>
+          <w:szCs w:val="24"/>
+        </w:rPr>
+        <w:t xml:space="preserve"> </w:t>
+      </w:r>
+      <w:proofErr w:type="spellStart"/>
+      <w:r>
+        <w:rPr>
+          <w:rFonts w:cstheme="minorHAnsi"/>
+          <w:b/>
+          <w:color w:val="92D050"/>
+          <w:sz w:val="24"/>
+          <w:szCs w:val="24"/>
         </w:rPr>
         <w:t>ключови</w:t>
       </w:r>
@@ -3596,21 +3575,21 @@
       <w:r>
         <w:rPr>
           <w:rFonts w:cstheme="minorHAnsi"/>
-          <w:color w:val="000000" w:themeColor="text1"/>
-          <w:sz w:val="24"/>
-          <w:szCs w:val="24"/>
-          <w:highlight w:val="magenta"/>
-        </w:rPr>
-        <w:t xml:space="preserve"> </w:t>
-      </w:r>
-      <w:proofErr w:type="spellStart"/>
-      <w:r>
-        <w:rPr>
-          <w:rFonts w:cstheme="minorHAnsi"/>
-          <w:color w:val="000000" w:themeColor="text1"/>
-          <w:sz w:val="24"/>
-          <w:szCs w:val="24"/>
-          <w:highlight w:val="magenta"/>
+          <w:b/>
+          <w:color w:val="92D050"/>
+          <w:sz w:val="24"/>
+          <w:szCs w:val="24"/>
+        </w:rPr>
+        <w:t xml:space="preserve"> </w:t>
+      </w:r>
+      <w:proofErr w:type="spellStart"/>
+      <w:r>
+        <w:rPr>
+          <w:rFonts w:cstheme="minorHAnsi"/>
+          <w:b/>
+          <w:color w:val="92D050"/>
+          <w:sz w:val="24"/>
+          <w:szCs w:val="24"/>
         </w:rPr>
         <w:t>думи</w:t>
       </w:r>
@@ -3618,10 +3597,10 @@
       <w:r>
         <w:rPr>
           <w:rFonts w:cstheme="minorHAnsi"/>
-          <w:color w:val="000000" w:themeColor="text1"/>
-          <w:sz w:val="24"/>
-          <w:szCs w:val="24"/>
-          <w:highlight w:val="magenta"/>
+          <w:b/>
+          <w:color w:val="92D050"/>
+          <w:sz w:val="24"/>
+          <w:szCs w:val="24"/>
           <w:lang w:val="bg-BG"/>
         </w:rPr>
         <w:t>/фрази</w:t>
@@ -3629,10 +3608,10 @@
       <w:r>
         <w:rPr>
           <w:rFonts w:cstheme="minorHAnsi"/>
-          <w:color w:val="000000" w:themeColor="text1"/>
-          <w:sz w:val="24"/>
-          <w:szCs w:val="24"/>
-          <w:highlight w:val="magenta"/>
+          <w:b/>
+          <w:color w:val="92D050"/>
+          <w:sz w:val="24"/>
+          <w:szCs w:val="24"/>
         </w:rPr>
         <w:t xml:space="preserve">, и </w:t>
       </w:r>
@@ -3640,10 +3619,10 @@
       <w:r>
         <w:rPr>
           <w:rFonts w:cstheme="minorHAnsi"/>
-          <w:color w:val="000000" w:themeColor="text1"/>
-          <w:sz w:val="24"/>
-          <w:szCs w:val="24"/>
-          <w:highlight w:val="magenta"/>
+          <w:b/>
+          <w:color w:val="92D050"/>
+          <w:sz w:val="24"/>
+          <w:szCs w:val="24"/>
         </w:rPr>
         <w:t>всички</w:t>
       </w:r>
@@ -3651,10 +3630,10 @@
       <w:r>
         <w:rPr>
           <w:rFonts w:cstheme="minorHAnsi"/>
-          <w:color w:val="000000" w:themeColor="text1"/>
-          <w:sz w:val="24"/>
-          <w:szCs w:val="24"/>
-          <w:highlight w:val="magenta"/>
+          <w:b/>
+          <w:color w:val="92D050"/>
+          <w:sz w:val="24"/>
+          <w:szCs w:val="24"/>
           <w:lang w:val="bg-BG"/>
         </w:rPr>
         <w:t xml:space="preserve"> </w:t>
@@ -3663,10 +3642,10 @@
       <w:r>
         <w:rPr>
           <w:rFonts w:cstheme="minorHAnsi"/>
-          <w:color w:val="000000" w:themeColor="text1"/>
-          <w:sz w:val="24"/>
-          <w:szCs w:val="24"/>
-          <w:highlight w:val="magenta"/>
+          <w:b/>
+          <w:color w:val="92D050"/>
+          <w:sz w:val="24"/>
+          <w:szCs w:val="24"/>
         </w:rPr>
         <w:t>задължителни</w:t>
       </w:r>
@@ -3674,21 +3653,21 @@
       <w:r>
         <w:rPr>
           <w:rFonts w:cstheme="minorHAnsi"/>
-          <w:color w:val="000000" w:themeColor="text1"/>
-          <w:sz w:val="24"/>
-          <w:szCs w:val="24"/>
-          <w:highlight w:val="magenta"/>
-        </w:rPr>
-        <w:t xml:space="preserve"> </w:t>
-      </w:r>
-      <w:proofErr w:type="spellStart"/>
-      <w:r>
-        <w:rPr>
-          <w:rFonts w:cstheme="minorHAnsi"/>
-          <w:color w:val="000000" w:themeColor="text1"/>
-          <w:sz w:val="24"/>
-          <w:szCs w:val="24"/>
-          <w:highlight w:val="magenta"/>
+          <w:b/>
+          <w:color w:val="92D050"/>
+          <w:sz w:val="24"/>
+          <w:szCs w:val="24"/>
+        </w:rPr>
+        <w:t xml:space="preserve"> </w:t>
+      </w:r>
+      <w:proofErr w:type="spellStart"/>
+      <w:r>
+        <w:rPr>
+          <w:rFonts w:cstheme="minorHAnsi"/>
+          <w:b/>
+          <w:color w:val="92D050"/>
+          <w:sz w:val="24"/>
+          <w:szCs w:val="24"/>
         </w:rPr>
         <w:t>мета</w:t>
       </w:r>
@@ -3696,21 +3675,21 @@
       <w:r>
         <w:rPr>
           <w:rFonts w:cstheme="minorHAnsi"/>
-          <w:color w:val="000000" w:themeColor="text1"/>
-          <w:sz w:val="24"/>
-          <w:szCs w:val="24"/>
-          <w:highlight w:val="magenta"/>
-        </w:rPr>
-        <w:t xml:space="preserve"> </w:t>
-      </w:r>
-      <w:proofErr w:type="spellStart"/>
-      <w:r>
-        <w:rPr>
-          <w:rFonts w:cstheme="minorHAnsi"/>
-          <w:color w:val="000000" w:themeColor="text1"/>
-          <w:sz w:val="24"/>
-          <w:szCs w:val="24"/>
-          <w:highlight w:val="magenta"/>
+          <w:b/>
+          <w:color w:val="92D050"/>
+          <w:sz w:val="24"/>
+          <w:szCs w:val="24"/>
+        </w:rPr>
+        <w:t xml:space="preserve"> </w:t>
+      </w:r>
+      <w:proofErr w:type="spellStart"/>
+      <w:r>
+        <w:rPr>
+          <w:rFonts w:cstheme="minorHAnsi"/>
+          <w:b/>
+          <w:color w:val="92D050"/>
+          <w:sz w:val="24"/>
+          <w:szCs w:val="24"/>
         </w:rPr>
         <w:t>данни</w:t>
       </w:r>
@@ -4407,16 +4386,18 @@
         <w:spacing w:after="0" w:line="240" w:lineRule="auto"/>
         <w:rPr>
           <w:rFonts w:cstheme="minorHAnsi"/>
-          <w:color w:val="000000" w:themeColor="text1"/>
-          <w:sz w:val="24"/>
-          <w:szCs w:val="24"/>
-        </w:rPr>
-      </w:pPr>
-      <w:proofErr w:type="spellStart"/>
-      <w:r>
-        <w:rPr>
-          <w:rFonts w:cstheme="minorHAnsi"/>
-          <w:color w:val="000000" w:themeColor="text1"/>
+          <w:b/>
+          <w:color w:val="FF0000"/>
+          <w:sz w:val="24"/>
+          <w:szCs w:val="24"/>
+        </w:rPr>
+      </w:pPr>
+      <w:proofErr w:type="spellStart"/>
+      <w:r>
+        <w:rPr>
+          <w:rFonts w:cstheme="minorHAnsi"/>
+          <w:b/>
+          <w:color w:val="FF0000"/>
           <w:sz w:val="24"/>
           <w:szCs w:val="24"/>
         </w:rPr>
@@ -4426,7 +4407,8 @@
       <w:r>
         <w:rPr>
           <w:rFonts w:cstheme="minorHAnsi"/>
-          <w:color w:val="000000" w:themeColor="text1"/>
+          <w:b/>
+          <w:color w:val="FF0000"/>
           <w:sz w:val="24"/>
           <w:szCs w:val="24"/>
           <w:lang w:val="bg-BG"/>
@@ -4436,7 +4418,8 @@
       <w:r>
         <w:rPr>
           <w:rFonts w:cstheme="minorHAnsi"/>
-          <w:color w:val="000000" w:themeColor="text1"/>
+          <w:b/>
+          <w:color w:val="FF0000"/>
           <w:sz w:val="24"/>
           <w:szCs w:val="24"/>
         </w:rPr>
@@ -4478,8 +4461,8 @@
   <w:abstractNum w:abstractNumId="0" w15:restartNumberingAfterBreak="0">
     <w:nsid w:val="531922BC"/>
     <w:multiLevelType w:val="hybridMultilevel"/>
-    <w:tmpl w:val="5CCC5BA2"/>
-    <w:lvl w:ilvl="0" w:tplc="0409000F">
+    <w:tmpl w:val="2AE86AB4"/>
+    <w:lvl w:ilvl="0" w:tplc="D834D456">
       <w:start w:val="1"/>
       <w:numFmt w:val="decimal"/>
       <w:lvlText w:val="%1."/>
@@ -4487,6 +4470,9 @@
       <w:pPr>
         <w:ind w:left="1260" w:hanging="360"/>
       </w:pPr>
+      <w:rPr>
+        <w:color w:val="9BBB59" w:themeColor="accent3"/>
+      </w:rPr>
     </w:lvl>
     <w:lvl w:ilvl="1" w:tplc="04090019">
       <w:start w:val="1"/>

</xml_diff>